<commit_message>
fin number baseball game
</commit_message>
<xml_diff>
--- a/zerocho_react.docx
+++ b/zerocho_react.docx
@@ -1,6 +1,6 @@
 
 <file path=word/document.xml><?xml version="1.0" encoding="utf-8"?>
-<w:document xmlns:wpc="http://schemas.microsoft.com/office/word/2010/wordprocessingCanvas" xmlns:cx="http://schemas.microsoft.com/office/drawing/2014/chartex" xmlns:cx1="http://schemas.microsoft.com/office/drawing/2015/9/8/chartex" xmlns:cx2="http://schemas.microsoft.com/office/drawing/2015/10/21/chartex" xmlns:cx3="http://schemas.microsoft.com/office/drawing/2016/5/9/chartex" xmlns:cx4="http://schemas.microsoft.com/office/drawing/2016/5/10/chartex" xmlns:cx5="http://schemas.microsoft.com/office/drawing/2016/5/11/chartex" xmlns:cx6="http://schemas.microsoft.com/office/drawing/2016/5/12/chartex" xmlns:cx7="http://schemas.microsoft.com/office/drawing/2016/5/13/chartex" xmlns:cx8="http://schemas.microsoft.com/office/drawing/2016/5/14/chartex" xmlns:mc="http://schemas.openxmlformats.org/markup-compatibility/2006" xmlns:aink="http://schemas.microsoft.com/office/drawing/2016/ink" xmlns:am3d="http://schemas.microsoft.com/office/drawing/2017/model3d" xmlns:o="urn:schemas-microsoft-com:office:office" xmlns:r="http://schemas.openxmlformats.org/officeDocument/2006/relationships" xmlns:m="http://schemas.openxmlformats.org/officeDocument/2006/math" xmlns:v="urn:schemas-microsoft-com:vml" xmlns:wp14="http://schemas.microsoft.com/office/word/2010/wordprocessingDrawing" xmlns:wp="http://schemas.openxmlformats.org/drawingml/2006/wordprocessingDrawing" xmlns:w10="urn:schemas-microsoft-com:office:word" xmlns:w="http://schemas.openxmlformats.org/wordprocessingml/2006/main" xmlns:w14="http://schemas.microsoft.com/office/word/2010/wordml" xmlns:w15="http://schemas.microsoft.com/office/word/2012/wordml" xmlns:w16cex="http://schemas.microsoft.com/office/word/2018/wordml/cex" xmlns:w16cid="http://schemas.microsoft.com/office/word/2016/wordml/cid" xmlns:w16="http://schemas.microsoft.com/office/word/2018/wordml" xmlns:w16sdtdh="http://schemas.microsoft.com/office/word/2020/wordml/sdtdatahash" xmlns:w16se="http://schemas.microsoft.com/office/word/2015/wordml/symex" xmlns:wpg="http://schemas.microsoft.com/office/word/2010/wordprocessingGroup" xmlns:wpi="http://schemas.microsoft.com/office/word/2010/wordprocessingInk" xmlns:wne="http://schemas.microsoft.com/office/word/2006/wordml" xmlns:wps="http://schemas.microsoft.com/office/word/2010/wordprocessingShape" mc:Ignorable="w14 w15 w16se w16cid w16 w16cex w16sdtdh wp14">
+<w:document xmlns:wpc="http://schemas.microsoft.com/office/word/2010/wordprocessingCanvas" xmlns:cx="http://schemas.microsoft.com/office/drawing/2014/chartex" xmlns:mc="http://schemas.openxmlformats.org/markup-compatibility/2006" xmlns:o="urn:schemas-microsoft-com:office:office" xmlns:r="http://schemas.openxmlformats.org/officeDocument/2006/relationships" xmlns:m="http://schemas.openxmlformats.org/officeDocument/2006/math" xmlns:v="urn:schemas-microsoft-com:vml" xmlns:wp14="http://schemas.microsoft.com/office/word/2010/wordprocessingDrawing" xmlns:wp="http://schemas.openxmlformats.org/drawingml/2006/wordprocessingDrawing" xmlns:w10="urn:schemas-microsoft-com:office:word" xmlns:w="http://schemas.openxmlformats.org/wordprocessingml/2006/main" xmlns:w14="http://schemas.microsoft.com/office/word/2010/wordml" xmlns:w15="http://schemas.microsoft.com/office/word/2012/wordml" xmlns:w16se="http://schemas.microsoft.com/office/word/2015/wordml/symex" xmlns:wpg="http://schemas.microsoft.com/office/word/2010/wordprocessingGroup" xmlns:wpi="http://schemas.microsoft.com/office/word/2010/wordprocessingInk" xmlns:wne="http://schemas.microsoft.com/office/word/2006/wordml" xmlns:wps="http://schemas.microsoft.com/office/word/2010/wordprocessingShape" mc:Ignorable="w14 w15 w16se wp14">
   <w:body>
     <w:p>
       <w:pPr>
@@ -4191,6 +4191,7 @@
       <w:r>
         <w:rPr>
           <w:bCs/>
+          <w:noProof/>
           <w:szCs w:val="16"/>
         </w:rPr>
         <w:drawing>
@@ -4232,6 +4233,7 @@
       <w:r>
         <w:rPr>
           <w:bCs/>
+          <w:noProof/>
           <w:szCs w:val="16"/>
         </w:rPr>
         <w:drawing>
@@ -4288,6 +4290,7 @@
       <w:r>
         <w:rPr>
           <w:bCs/>
+          <w:noProof/>
           <w:szCs w:val="16"/>
         </w:rPr>
         <w:drawing>
@@ -4556,6 +4559,7 @@
       <w:r>
         <w:rPr>
           <w:bCs/>
+          <w:noProof/>
           <w:szCs w:val="16"/>
         </w:rPr>
         <w:drawing>
@@ -4597,6 +4601,7 @@
       <w:r>
         <w:rPr>
           <w:bCs/>
+          <w:noProof/>
           <w:szCs w:val="16"/>
         </w:rPr>
         <w:drawing>
@@ -4643,7 +4648,6 @@
         <w:autoSpaceDE/>
         <w:autoSpaceDN/>
         <w:rPr>
-          <w:rFonts w:hint="eastAsia"/>
           <w:b/>
           <w:sz w:val="24"/>
           <w:szCs w:val="21"/>
@@ -4969,10 +4973,10 @@
           <w:szCs w:val="16"/>
         </w:rPr>
         <w:drawing>
-          <wp:inline distT="0" distB="0" distL="0" distR="0" wp14:anchorId="624E56C7" wp14:editId="685D342D">
-            <wp:extent cx="2010814" cy="787179"/>
+          <wp:inline distT="0" distB="0" distL="0" distR="0" wp14:anchorId="15B553CF" wp14:editId="6E9263F8">
+            <wp:extent cx="3010619" cy="688528"/>
             <wp:effectExtent l="0" t="0" r="0" b="0"/>
-            <wp:docPr id="25" name="그림 25" descr="텍스트이(가) 표시된 사진&#10;&#10;자동 생성된 설명"/>
+            <wp:docPr id="27" name="그림 27"/>
             <wp:cNvGraphicFramePr>
               <a:graphicFrameLocks xmlns:a="http://schemas.openxmlformats.org/drawingml/2006/main" noChangeAspect="1"/>
             </wp:cNvGraphicFramePr>
@@ -4980,7 +4984,7 @@
               <a:graphicData uri="http://schemas.openxmlformats.org/drawingml/2006/picture">
                 <pic:pic xmlns:pic="http://schemas.openxmlformats.org/drawingml/2006/picture">
                   <pic:nvPicPr>
-                    <pic:cNvPr id="25" name="그림 25" descr="텍스트이(가) 표시된 사진&#10;&#10;자동 생성된 설명"/>
+                    <pic:cNvPr id="1" name=""/>
                     <pic:cNvPicPr/>
                   </pic:nvPicPr>
                   <pic:blipFill>
@@ -4992,7 +4996,7 @@
                   <pic:spPr>
                     <a:xfrm>
                       <a:off x="0" y="0"/>
-                      <a:ext cx="2017042" cy="789617"/>
+                      <a:ext cx="3041327" cy="695551"/>
                     </a:xfrm>
                     <a:prstGeom prst="rect">
                       <a:avLst/>
@@ -5070,10 +5074,10 @@
           <w:szCs w:val="16"/>
         </w:rPr>
         <w:drawing>
-          <wp:inline distT="0" distB="0" distL="0" distR="0" wp14:anchorId="5D753CFB" wp14:editId="1B0E0DAA">
-            <wp:extent cx="3806566" cy="2520564"/>
-            <wp:effectExtent l="0" t="0" r="3810" b="0"/>
-            <wp:docPr id="26" name="그림 26" descr="텍스트이(가) 표시된 사진&#10;&#10;자동 생성된 설명"/>
+          <wp:inline distT="0" distB="0" distL="0" distR="0" wp14:anchorId="536EFB7B" wp14:editId="2FEF7247">
+            <wp:extent cx="3268159" cy="2576962"/>
+            <wp:effectExtent l="0" t="0" r="8890" b="0"/>
+            <wp:docPr id="29" name="그림 29"/>
             <wp:cNvGraphicFramePr>
               <a:graphicFrameLocks xmlns:a="http://schemas.openxmlformats.org/drawingml/2006/main" noChangeAspect="1"/>
             </wp:cNvGraphicFramePr>
@@ -5081,7 +5085,7 @@
               <a:graphicData uri="http://schemas.openxmlformats.org/drawingml/2006/picture">
                 <pic:pic xmlns:pic="http://schemas.openxmlformats.org/drawingml/2006/picture">
                   <pic:nvPicPr>
-                    <pic:cNvPr id="26" name="그림 26" descr="텍스트이(가) 표시된 사진&#10;&#10;자동 생성된 설명"/>
+                    <pic:cNvPr id="1" name=""/>
                     <pic:cNvPicPr/>
                   </pic:nvPicPr>
                   <pic:blipFill>
@@ -5093,7 +5097,7 @@
                   <pic:spPr>
                     <a:xfrm>
                       <a:off x="0" y="0"/>
-                      <a:ext cx="3813804" cy="2525357"/>
+                      <a:ext cx="3287062" cy="2591867"/>
                     </a:xfrm>
                     <a:prstGeom prst="rect">
                       <a:avLst/>
@@ -5116,7 +5120,6 @@
         <w:autoSpaceDE/>
         <w:autoSpaceDN/>
         <w:rPr>
-          <w:rFonts w:hint="eastAsia"/>
           <w:bCs/>
           <w:szCs w:val="16"/>
         </w:rPr>
@@ -5225,6 +5228,1169 @@
           <w:szCs w:val="16"/>
         </w:rPr>
         <w:t>로 받아와 활용.</w:t>
+      </w:r>
+    </w:p>
+    <w:p>
+      <w:pPr>
+        <w:widowControl/>
+        <w:wordWrap/>
+        <w:autoSpaceDE/>
+        <w:autoSpaceDN/>
+        <w:rPr>
+          <w:bCs/>
+          <w:szCs w:val="16"/>
+        </w:rPr>
+      </w:pPr>
+      <w:r>
+        <w:rPr>
+          <w:bCs/>
+          <w:szCs w:val="16"/>
+        </w:rPr>
+        <w:br w:type="page"/>
+      </w:r>
+    </w:p>
+    <w:p>
+      <w:pPr>
+        <w:widowControl/>
+        <w:tabs>
+          <w:tab w:val="left" w:pos="1250"/>
+        </w:tabs>
+        <w:wordWrap/>
+        <w:autoSpaceDE/>
+        <w:autoSpaceDN/>
+        <w:rPr>
+          <w:b/>
+          <w:bCs/>
+          <w:sz w:val="28"/>
+          <w:szCs w:val="16"/>
+        </w:rPr>
+      </w:pPr>
+      <w:r>
+        <w:rPr>
+          <w:rFonts w:hint="eastAsia"/>
+          <w:b/>
+          <w:bCs/>
+          <w:sz w:val="28"/>
+          <w:szCs w:val="16"/>
+        </w:rPr>
+        <w:lastRenderedPageBreak/>
+        <w:t>13</w:t>
+      </w:r>
+      <w:r>
+        <w:rPr>
+          <w:b/>
+          <w:bCs/>
+          <w:sz w:val="28"/>
+          <w:szCs w:val="16"/>
+        </w:rPr>
+        <w:t>-1</w:t>
+      </w:r>
+      <w:r>
+        <w:rPr>
+          <w:rFonts w:hint="eastAsia"/>
+          <w:b/>
+          <w:bCs/>
+          <w:sz w:val="28"/>
+          <w:szCs w:val="16"/>
+        </w:rPr>
+        <w:t>. Number Baseball Game</w:t>
+      </w:r>
+      <w:r>
+        <w:rPr>
+          <w:b/>
+          <w:bCs/>
+          <w:sz w:val="28"/>
+          <w:szCs w:val="16"/>
+        </w:rPr>
+        <w:t xml:space="preserve"> Class ver.</w:t>
+      </w:r>
+    </w:p>
+    <w:p>
+      <w:pPr>
+        <w:widowControl/>
+        <w:tabs>
+          <w:tab w:val="left" w:pos="1250"/>
+        </w:tabs>
+        <w:wordWrap/>
+        <w:autoSpaceDE/>
+        <w:autoSpaceDN/>
+        <w:rPr>
+          <w:b/>
+          <w:bCs/>
+          <w:szCs w:val="16"/>
+        </w:rPr>
+      </w:pPr>
+      <w:r>
+        <w:rPr>
+          <w:b/>
+          <w:bCs/>
+          <w:szCs w:val="16"/>
+        </w:rPr>
+        <w:t>#</w:t>
+      </w:r>
+      <w:r>
+        <w:rPr>
+          <w:b/>
+          <w:bCs/>
+          <w:szCs w:val="16"/>
+        </w:rPr>
+        <w:t xml:space="preserve"> NumberBaseball.jsx</w:t>
+      </w:r>
+    </w:p>
+    <w:p>
+      <w:pPr>
+        <w:widowControl/>
+        <w:tabs>
+          <w:tab w:val="left" w:pos="1250"/>
+        </w:tabs>
+        <w:wordWrap/>
+        <w:autoSpaceDE/>
+        <w:autoSpaceDN/>
+        <w:rPr>
+          <w:b/>
+          <w:bCs/>
+          <w:szCs w:val="16"/>
+        </w:rPr>
+      </w:pPr>
+      <w:r>
+        <w:rPr>
+          <w:b/>
+          <w:bCs/>
+          <w:szCs w:val="16"/>
+        </w:rPr>
+        <w:drawing>
+          <wp:inline distT="0" distB="0" distL="0" distR="0" wp14:anchorId="21E1026B" wp14:editId="3C1F47A0">
+            <wp:extent cx="3614468" cy="1363844"/>
+            <wp:effectExtent l="0" t="0" r="5080" b="8255"/>
+            <wp:docPr id="30" name="그림 30"/>
+            <wp:cNvGraphicFramePr>
+              <a:graphicFrameLocks xmlns:a="http://schemas.openxmlformats.org/drawingml/2006/main" noChangeAspect="1"/>
+            </wp:cNvGraphicFramePr>
+            <a:graphic xmlns:a="http://schemas.openxmlformats.org/drawingml/2006/main">
+              <a:graphicData uri="http://schemas.openxmlformats.org/drawingml/2006/picture">
+                <pic:pic xmlns:pic="http://schemas.openxmlformats.org/drawingml/2006/picture">
+                  <pic:nvPicPr>
+                    <pic:cNvPr id="1" name=""/>
+                    <pic:cNvPicPr/>
+                  </pic:nvPicPr>
+                  <pic:blipFill>
+                    <a:blip r:embed="rId47"/>
+                    <a:stretch>
+                      <a:fillRect/>
+                    </a:stretch>
+                  </pic:blipFill>
+                  <pic:spPr>
+                    <a:xfrm>
+                      <a:off x="0" y="0"/>
+                      <a:ext cx="3638596" cy="1372948"/>
+                    </a:xfrm>
+                    <a:prstGeom prst="rect">
+                      <a:avLst/>
+                    </a:prstGeom>
+                  </pic:spPr>
+                </pic:pic>
+              </a:graphicData>
+            </a:graphic>
+          </wp:inline>
+        </w:drawing>
+      </w:r>
+    </w:p>
+    <w:p>
+      <w:pPr>
+        <w:widowControl/>
+        <w:tabs>
+          <w:tab w:val="left" w:pos="1250"/>
+        </w:tabs>
+        <w:wordWrap/>
+        <w:autoSpaceDE/>
+        <w:autoSpaceDN/>
+        <w:rPr>
+          <w:b/>
+          <w:bCs/>
+          <w:szCs w:val="16"/>
+        </w:rPr>
+      </w:pPr>
+      <w:r>
+        <w:rPr>
+          <w:b/>
+          <w:bCs/>
+          <w:szCs w:val="16"/>
+        </w:rPr>
+        <w:drawing>
+          <wp:inline distT="0" distB="0" distL="0" distR="0" wp14:anchorId="50E4D831" wp14:editId="60F19DBB">
+            <wp:extent cx="3578667" cy="4934310"/>
+            <wp:effectExtent l="0" t="0" r="3175" b="0"/>
+            <wp:docPr id="59" name="그림 59"/>
+            <wp:cNvGraphicFramePr>
+              <a:graphicFrameLocks xmlns:a="http://schemas.openxmlformats.org/drawingml/2006/main" noChangeAspect="1"/>
+            </wp:cNvGraphicFramePr>
+            <a:graphic xmlns:a="http://schemas.openxmlformats.org/drawingml/2006/main">
+              <a:graphicData uri="http://schemas.openxmlformats.org/drawingml/2006/picture">
+                <pic:pic xmlns:pic="http://schemas.openxmlformats.org/drawingml/2006/picture">
+                  <pic:nvPicPr>
+                    <pic:cNvPr id="1" name=""/>
+                    <pic:cNvPicPr/>
+                  </pic:nvPicPr>
+                  <pic:blipFill>
+                    <a:blip r:embed="rId48"/>
+                    <a:stretch>
+                      <a:fillRect/>
+                    </a:stretch>
+                  </pic:blipFill>
+                  <pic:spPr>
+                    <a:xfrm>
+                      <a:off x="0" y="0"/>
+                      <a:ext cx="3599067" cy="4962437"/>
+                    </a:xfrm>
+                    <a:prstGeom prst="rect">
+                      <a:avLst/>
+                    </a:prstGeom>
+                  </pic:spPr>
+                </pic:pic>
+              </a:graphicData>
+            </a:graphic>
+          </wp:inline>
+        </w:drawing>
+      </w:r>
+    </w:p>
+    <w:p>
+      <w:pPr>
+        <w:widowControl/>
+        <w:tabs>
+          <w:tab w:val="left" w:pos="1250"/>
+        </w:tabs>
+        <w:wordWrap/>
+        <w:autoSpaceDE/>
+        <w:autoSpaceDN/>
+        <w:rPr>
+          <w:b/>
+          <w:bCs/>
+          <w:szCs w:val="16"/>
+        </w:rPr>
+      </w:pPr>
+      <w:r>
+        <w:rPr>
+          <w:b/>
+          <w:bCs/>
+          <w:szCs w:val="16"/>
+        </w:rPr>
+        <w:drawing>
+          <wp:inline distT="0" distB="0" distL="0" distR="0" wp14:anchorId="14A24960" wp14:editId="2CF92B33">
+            <wp:extent cx="2872945" cy="2406770"/>
+            <wp:effectExtent l="0" t="0" r="3810" b="0"/>
+            <wp:docPr id="60" name="그림 60"/>
+            <wp:cNvGraphicFramePr>
+              <a:graphicFrameLocks xmlns:a="http://schemas.openxmlformats.org/drawingml/2006/main" noChangeAspect="1"/>
+            </wp:cNvGraphicFramePr>
+            <a:graphic xmlns:a="http://schemas.openxmlformats.org/drawingml/2006/main">
+              <a:graphicData uri="http://schemas.openxmlformats.org/drawingml/2006/picture">
+                <pic:pic xmlns:pic="http://schemas.openxmlformats.org/drawingml/2006/picture">
+                  <pic:nvPicPr>
+                    <pic:cNvPr id="1" name=""/>
+                    <pic:cNvPicPr/>
+                  </pic:nvPicPr>
+                  <pic:blipFill>
+                    <a:blip r:embed="rId49"/>
+                    <a:stretch>
+                      <a:fillRect/>
+                    </a:stretch>
+                  </pic:blipFill>
+                  <pic:spPr>
+                    <a:xfrm>
+                      <a:off x="0" y="0"/>
+                      <a:ext cx="2904537" cy="2433236"/>
+                    </a:xfrm>
+                    <a:prstGeom prst="rect">
+                      <a:avLst/>
+                    </a:prstGeom>
+                  </pic:spPr>
+                </pic:pic>
+              </a:graphicData>
+            </a:graphic>
+          </wp:inline>
+        </w:drawing>
+      </w:r>
+    </w:p>
+    <w:p>
+      <w:pPr>
+        <w:widowControl/>
+        <w:tabs>
+          <w:tab w:val="left" w:pos="1250"/>
+        </w:tabs>
+        <w:wordWrap/>
+        <w:autoSpaceDE/>
+        <w:autoSpaceDN/>
+        <w:rPr>
+          <w:rFonts w:hint="eastAsia"/>
+          <w:b/>
+          <w:bCs/>
+          <w:szCs w:val="16"/>
+        </w:rPr>
+      </w:pPr>
+      <w:r>
+        <w:rPr>
+          <w:b/>
+          <w:bCs/>
+          <w:szCs w:val="16"/>
+        </w:rPr>
+        <w:lastRenderedPageBreak/>
+        <w:drawing>
+          <wp:inline distT="0" distB="0" distL="0" distR="0" wp14:anchorId="2E7E0DF9" wp14:editId="2F572795">
+            <wp:extent cx="3856008" cy="4757697"/>
+            <wp:effectExtent l="0" t="0" r="0" b="5080"/>
+            <wp:docPr id="42" name="그림 42"/>
+            <wp:cNvGraphicFramePr>
+              <a:graphicFrameLocks xmlns:a="http://schemas.openxmlformats.org/drawingml/2006/main" noChangeAspect="1"/>
+            </wp:cNvGraphicFramePr>
+            <a:graphic xmlns:a="http://schemas.openxmlformats.org/drawingml/2006/main">
+              <a:graphicData uri="http://schemas.openxmlformats.org/drawingml/2006/picture">
+                <pic:pic xmlns:pic="http://schemas.openxmlformats.org/drawingml/2006/picture">
+                  <pic:nvPicPr>
+                    <pic:cNvPr id="1" name=""/>
+                    <pic:cNvPicPr/>
+                  </pic:nvPicPr>
+                  <pic:blipFill>
+                    <a:blip r:embed="rId50"/>
+                    <a:stretch>
+                      <a:fillRect/>
+                    </a:stretch>
+                  </pic:blipFill>
+                  <pic:spPr>
+                    <a:xfrm>
+                      <a:off x="0" y="0"/>
+                      <a:ext cx="3904580" cy="4817627"/>
+                    </a:xfrm>
+                    <a:prstGeom prst="rect">
+                      <a:avLst/>
+                    </a:prstGeom>
+                  </pic:spPr>
+                </pic:pic>
+              </a:graphicData>
+            </a:graphic>
+          </wp:inline>
+        </w:drawing>
+      </w:r>
+    </w:p>
+    <w:p>
+      <w:pPr>
+        <w:widowControl/>
+        <w:tabs>
+          <w:tab w:val="left" w:pos="1250"/>
+        </w:tabs>
+        <w:wordWrap/>
+        <w:autoSpaceDE/>
+        <w:autoSpaceDN/>
+        <w:rPr>
+          <w:b/>
+          <w:bCs/>
+          <w:szCs w:val="16"/>
+        </w:rPr>
+      </w:pPr>
+      <w:r>
+        <w:rPr>
+          <w:b/>
+          <w:bCs/>
+          <w:szCs w:val="16"/>
+        </w:rPr>
+        <w:t># Try.jsx</w:t>
+      </w:r>
+    </w:p>
+    <w:p>
+      <w:pPr>
+        <w:widowControl/>
+        <w:tabs>
+          <w:tab w:val="left" w:pos="1250"/>
+        </w:tabs>
+        <w:wordWrap/>
+        <w:autoSpaceDE/>
+        <w:autoSpaceDN/>
+        <w:rPr>
+          <w:b/>
+          <w:bCs/>
+          <w:szCs w:val="16"/>
+        </w:rPr>
+      </w:pPr>
+      <w:r>
+        <w:rPr>
+          <w:b/>
+          <w:bCs/>
+          <w:szCs w:val="16"/>
+        </w:rPr>
+        <w:drawing>
+          <wp:inline distT="0" distB="0" distL="0" distR="0" wp14:anchorId="00BBCB95" wp14:editId="57D63B76">
+            <wp:extent cx="2510287" cy="1894429"/>
+            <wp:effectExtent l="0" t="0" r="4445" b="0"/>
+            <wp:docPr id="48" name="그림 48"/>
+            <wp:cNvGraphicFramePr>
+              <a:graphicFrameLocks xmlns:a="http://schemas.openxmlformats.org/drawingml/2006/main" noChangeAspect="1"/>
+            </wp:cNvGraphicFramePr>
+            <a:graphic xmlns:a="http://schemas.openxmlformats.org/drawingml/2006/main">
+              <a:graphicData uri="http://schemas.openxmlformats.org/drawingml/2006/picture">
+                <pic:pic xmlns:pic="http://schemas.openxmlformats.org/drawingml/2006/picture">
+                  <pic:nvPicPr>
+                    <pic:cNvPr id="1" name=""/>
+                    <pic:cNvPicPr/>
+                  </pic:nvPicPr>
+                  <pic:blipFill>
+                    <a:blip r:embed="rId51"/>
+                    <a:stretch>
+                      <a:fillRect/>
+                    </a:stretch>
+                  </pic:blipFill>
+                  <pic:spPr>
+                    <a:xfrm>
+                      <a:off x="0" y="0"/>
+                      <a:ext cx="2525739" cy="1906090"/>
+                    </a:xfrm>
+                    <a:prstGeom prst="rect">
+                      <a:avLst/>
+                    </a:prstGeom>
+                  </pic:spPr>
+                </pic:pic>
+              </a:graphicData>
+            </a:graphic>
+          </wp:inline>
+        </w:drawing>
+      </w:r>
+    </w:p>
+    <w:p>
+      <w:pPr>
+        <w:widowControl/>
+        <w:wordWrap/>
+        <w:autoSpaceDE/>
+        <w:autoSpaceDN/>
+        <w:rPr>
+          <w:b/>
+          <w:bCs/>
+          <w:szCs w:val="16"/>
+        </w:rPr>
+      </w:pPr>
+      <w:r>
+        <w:rPr>
+          <w:b/>
+          <w:bCs/>
+          <w:szCs w:val="16"/>
+        </w:rPr>
+        <w:br w:type="page"/>
+      </w:r>
+    </w:p>
+    <w:p>
+      <w:pPr>
+        <w:widowControl/>
+        <w:tabs>
+          <w:tab w:val="left" w:pos="1250"/>
+        </w:tabs>
+        <w:wordWrap/>
+        <w:autoSpaceDE/>
+        <w:autoSpaceDN/>
+        <w:rPr>
+          <w:b/>
+          <w:bCs/>
+          <w:sz w:val="28"/>
+          <w:szCs w:val="16"/>
+        </w:rPr>
+      </w:pPr>
+      <w:r>
+        <w:rPr>
+          <w:rFonts w:hint="eastAsia"/>
+          <w:b/>
+          <w:bCs/>
+          <w:sz w:val="28"/>
+          <w:szCs w:val="16"/>
+        </w:rPr>
+        <w:lastRenderedPageBreak/>
+        <w:t>13</w:t>
+      </w:r>
+      <w:r>
+        <w:rPr>
+          <w:b/>
+          <w:bCs/>
+          <w:sz w:val="28"/>
+          <w:szCs w:val="16"/>
+        </w:rPr>
+        <w:t>-2</w:t>
+      </w:r>
+      <w:r>
+        <w:rPr>
+          <w:rFonts w:hint="eastAsia"/>
+          <w:b/>
+          <w:bCs/>
+          <w:sz w:val="28"/>
+          <w:szCs w:val="16"/>
+        </w:rPr>
+        <w:t>. Number Baseball Game</w:t>
+      </w:r>
+      <w:r>
+        <w:rPr>
+          <w:b/>
+          <w:bCs/>
+          <w:sz w:val="28"/>
+          <w:szCs w:val="16"/>
+        </w:rPr>
+        <w:t xml:space="preserve"> </w:t>
+      </w:r>
+      <w:r>
+        <w:rPr>
+          <w:b/>
+          <w:bCs/>
+          <w:sz w:val="28"/>
+          <w:szCs w:val="16"/>
+        </w:rPr>
+        <w:t>Hooks</w:t>
+      </w:r>
+      <w:r>
+        <w:rPr>
+          <w:b/>
+          <w:bCs/>
+          <w:sz w:val="28"/>
+          <w:szCs w:val="16"/>
+        </w:rPr>
+        <w:t xml:space="preserve"> ver.</w:t>
+      </w:r>
+    </w:p>
+    <w:p>
+      <w:pPr>
+        <w:widowControl/>
+        <w:tabs>
+          <w:tab w:val="left" w:pos="1250"/>
+        </w:tabs>
+        <w:wordWrap/>
+        <w:autoSpaceDE/>
+        <w:autoSpaceDN/>
+        <w:rPr>
+          <w:rFonts w:hint="eastAsia"/>
+          <w:b/>
+          <w:bCs/>
+          <w:szCs w:val="16"/>
+        </w:rPr>
+      </w:pPr>
+      <w:r>
+        <w:rPr>
+          <w:rFonts w:hint="eastAsia"/>
+          <w:b/>
+          <w:bCs/>
+          <w:szCs w:val="16"/>
+        </w:rPr>
+        <w:t># NumberBaseball.jsx</w:t>
+      </w:r>
+    </w:p>
+    <w:p>
+      <w:pPr>
+        <w:widowControl/>
+        <w:tabs>
+          <w:tab w:val="left" w:pos="1250"/>
+        </w:tabs>
+        <w:wordWrap/>
+        <w:autoSpaceDE/>
+        <w:autoSpaceDN/>
+        <w:rPr>
+          <w:b/>
+          <w:bCs/>
+          <w:szCs w:val="16"/>
+        </w:rPr>
+      </w:pPr>
+      <w:r>
+        <w:rPr>
+          <w:b/>
+          <w:bCs/>
+          <w:szCs w:val="16"/>
+        </w:rPr>
+        <w:drawing>
+          <wp:inline distT="0" distB="0" distL="0" distR="0" wp14:anchorId="79313599" wp14:editId="7E9F64AC">
+            <wp:extent cx="4175185" cy="1574678"/>
+            <wp:effectExtent l="0" t="0" r="0" b="6985"/>
+            <wp:docPr id="49" name="그림 49"/>
+            <wp:cNvGraphicFramePr>
+              <a:graphicFrameLocks xmlns:a="http://schemas.openxmlformats.org/drawingml/2006/main" noChangeAspect="1"/>
+            </wp:cNvGraphicFramePr>
+            <a:graphic xmlns:a="http://schemas.openxmlformats.org/drawingml/2006/main">
+              <a:graphicData uri="http://schemas.openxmlformats.org/drawingml/2006/picture">
+                <pic:pic xmlns:pic="http://schemas.openxmlformats.org/drawingml/2006/picture">
+                  <pic:nvPicPr>
+                    <pic:cNvPr id="1" name=""/>
+                    <pic:cNvPicPr/>
+                  </pic:nvPicPr>
+                  <pic:blipFill>
+                    <a:blip r:embed="rId52"/>
+                    <a:stretch>
+                      <a:fillRect/>
+                    </a:stretch>
+                  </pic:blipFill>
+                  <pic:spPr>
+                    <a:xfrm>
+                      <a:off x="0" y="0"/>
+                      <a:ext cx="4200828" cy="1584349"/>
+                    </a:xfrm>
+                    <a:prstGeom prst="rect">
+                      <a:avLst/>
+                    </a:prstGeom>
+                  </pic:spPr>
+                </pic:pic>
+              </a:graphicData>
+            </a:graphic>
+          </wp:inline>
+        </w:drawing>
+      </w:r>
+    </w:p>
+    <w:p>
+      <w:pPr>
+        <w:widowControl/>
+        <w:tabs>
+          <w:tab w:val="left" w:pos="1250"/>
+        </w:tabs>
+        <w:wordWrap/>
+        <w:autoSpaceDE/>
+        <w:autoSpaceDN/>
+        <w:rPr>
+          <w:b/>
+          <w:bCs/>
+          <w:szCs w:val="16"/>
+        </w:rPr>
+      </w:pPr>
+      <w:r>
+        <w:rPr>
+          <w:b/>
+          <w:bCs/>
+          <w:szCs w:val="16"/>
+        </w:rPr>
+        <w:drawing>
+          <wp:inline distT="0" distB="0" distL="0" distR="0" wp14:anchorId="407D8480" wp14:editId="2892EB10">
+            <wp:extent cx="4395827" cy="6408803"/>
+            <wp:effectExtent l="0" t="0" r="5080" b="0"/>
+            <wp:docPr id="53" name="그림 53"/>
+            <wp:cNvGraphicFramePr>
+              <a:graphicFrameLocks xmlns:a="http://schemas.openxmlformats.org/drawingml/2006/main" noChangeAspect="1"/>
+            </wp:cNvGraphicFramePr>
+            <a:graphic xmlns:a="http://schemas.openxmlformats.org/drawingml/2006/main">
+              <a:graphicData uri="http://schemas.openxmlformats.org/drawingml/2006/picture">
+                <pic:pic xmlns:pic="http://schemas.openxmlformats.org/drawingml/2006/picture">
+                  <pic:nvPicPr>
+                    <pic:cNvPr id="1" name=""/>
+                    <pic:cNvPicPr/>
+                  </pic:nvPicPr>
+                  <pic:blipFill>
+                    <a:blip r:embed="rId53"/>
+                    <a:stretch>
+                      <a:fillRect/>
+                    </a:stretch>
+                  </pic:blipFill>
+                  <pic:spPr>
+                    <a:xfrm>
+                      <a:off x="0" y="0"/>
+                      <a:ext cx="4401647" cy="6417289"/>
+                    </a:xfrm>
+                    <a:prstGeom prst="rect">
+                      <a:avLst/>
+                    </a:prstGeom>
+                  </pic:spPr>
+                </pic:pic>
+              </a:graphicData>
+            </a:graphic>
+          </wp:inline>
+        </w:drawing>
+      </w:r>
+    </w:p>
+    <w:p>
+      <w:pPr>
+        <w:widowControl/>
+        <w:wordWrap/>
+        <w:autoSpaceDE/>
+        <w:autoSpaceDN/>
+        <w:rPr>
+          <w:b/>
+          <w:bCs/>
+          <w:szCs w:val="16"/>
+        </w:rPr>
+      </w:pPr>
+      <w:r>
+        <w:rPr>
+          <w:b/>
+          <w:bCs/>
+          <w:szCs w:val="16"/>
+        </w:rPr>
+        <w:br w:type="page"/>
+      </w:r>
+    </w:p>
+    <w:p>
+      <w:pPr>
+        <w:widowControl/>
+        <w:tabs>
+          <w:tab w:val="left" w:pos="1250"/>
+        </w:tabs>
+        <w:wordWrap/>
+        <w:autoSpaceDE/>
+        <w:autoSpaceDN/>
+        <w:rPr>
+          <w:b/>
+          <w:bCs/>
+          <w:szCs w:val="16"/>
+        </w:rPr>
+      </w:pPr>
+      <w:r>
+        <w:rPr>
+          <w:b/>
+          <w:bCs/>
+          <w:szCs w:val="16"/>
+        </w:rPr>
+        <w:lastRenderedPageBreak/>
+        <w:drawing>
+          <wp:inline distT="0" distB="0" distL="0" distR="0" wp14:anchorId="0A6E5942" wp14:editId="4191BFB2">
+            <wp:extent cx="3569223" cy="3681418"/>
+            <wp:effectExtent l="0" t="0" r="0" b="0"/>
+            <wp:docPr id="54" name="그림 54"/>
+            <wp:cNvGraphicFramePr>
+              <a:graphicFrameLocks xmlns:a="http://schemas.openxmlformats.org/drawingml/2006/main" noChangeAspect="1"/>
+            </wp:cNvGraphicFramePr>
+            <a:graphic xmlns:a="http://schemas.openxmlformats.org/drawingml/2006/main">
+              <a:graphicData uri="http://schemas.openxmlformats.org/drawingml/2006/picture">
+                <pic:pic xmlns:pic="http://schemas.openxmlformats.org/drawingml/2006/picture">
+                  <pic:nvPicPr>
+                    <pic:cNvPr id="1" name=""/>
+                    <pic:cNvPicPr/>
+                  </pic:nvPicPr>
+                  <pic:blipFill>
+                    <a:blip r:embed="rId54"/>
+                    <a:stretch>
+                      <a:fillRect/>
+                    </a:stretch>
+                  </pic:blipFill>
+                  <pic:spPr>
+                    <a:xfrm>
+                      <a:off x="0" y="0"/>
+                      <a:ext cx="3576160" cy="3688573"/>
+                    </a:xfrm>
+                    <a:prstGeom prst="rect">
+                      <a:avLst/>
+                    </a:prstGeom>
+                  </pic:spPr>
+                </pic:pic>
+              </a:graphicData>
+            </a:graphic>
+          </wp:inline>
+        </w:drawing>
+      </w:r>
+    </w:p>
+    <w:p>
+      <w:pPr>
+        <w:widowControl/>
+        <w:tabs>
+          <w:tab w:val="left" w:pos="1250"/>
+        </w:tabs>
+        <w:wordWrap/>
+        <w:autoSpaceDE/>
+        <w:autoSpaceDN/>
+        <w:rPr>
+          <w:rFonts w:hint="eastAsia"/>
+          <w:b/>
+          <w:bCs/>
+          <w:szCs w:val="16"/>
+        </w:rPr>
+      </w:pPr>
+      <w:r>
+        <w:rPr>
+          <w:rFonts w:hint="eastAsia"/>
+          <w:b/>
+          <w:bCs/>
+          <w:szCs w:val="16"/>
+        </w:rPr>
+        <w:t># Try.jsx</w:t>
+      </w:r>
+    </w:p>
+    <w:p>
+      <w:pPr>
+        <w:widowControl/>
+        <w:tabs>
+          <w:tab w:val="left" w:pos="1250"/>
+        </w:tabs>
+        <w:wordWrap/>
+        <w:autoSpaceDE/>
+        <w:autoSpaceDN/>
+        <w:rPr>
+          <w:b/>
+          <w:bCs/>
+          <w:szCs w:val="16"/>
+        </w:rPr>
+      </w:pPr>
+      <w:r>
+        <w:rPr>
+          <w:b/>
+          <w:bCs/>
+          <w:szCs w:val="16"/>
+        </w:rPr>
+        <w:drawing>
+          <wp:inline distT="0" distB="0" distL="0" distR="0" wp14:anchorId="52D988B4" wp14:editId="2BC1E3A7">
+            <wp:extent cx="2855803" cy="2078966"/>
+            <wp:effectExtent l="0" t="0" r="1905" b="0"/>
+            <wp:docPr id="52" name="그림 52"/>
+            <wp:cNvGraphicFramePr>
+              <a:graphicFrameLocks xmlns:a="http://schemas.openxmlformats.org/drawingml/2006/main" noChangeAspect="1"/>
+            </wp:cNvGraphicFramePr>
+            <a:graphic xmlns:a="http://schemas.openxmlformats.org/drawingml/2006/main">
+              <a:graphicData uri="http://schemas.openxmlformats.org/drawingml/2006/picture">
+                <pic:pic xmlns:pic="http://schemas.openxmlformats.org/drawingml/2006/picture">
+                  <pic:nvPicPr>
+                    <pic:cNvPr id="1" name=""/>
+                    <pic:cNvPicPr/>
+                  </pic:nvPicPr>
+                  <pic:blipFill>
+                    <a:blip r:embed="rId55"/>
+                    <a:stretch>
+                      <a:fillRect/>
+                    </a:stretch>
+                  </pic:blipFill>
+                  <pic:spPr>
+                    <a:xfrm>
+                      <a:off x="0" y="0"/>
+                      <a:ext cx="2867764" cy="2087674"/>
+                    </a:xfrm>
+                    <a:prstGeom prst="rect">
+                      <a:avLst/>
+                    </a:prstGeom>
+                  </pic:spPr>
+                </pic:pic>
+              </a:graphicData>
+            </a:graphic>
+          </wp:inline>
+        </w:drawing>
+      </w:r>
+    </w:p>
+    <w:p>
+      <w:pPr>
+        <w:widowControl/>
+        <w:wordWrap/>
+        <w:autoSpaceDE/>
+        <w:autoSpaceDN/>
+        <w:rPr>
+          <w:b/>
+          <w:bCs/>
+          <w:szCs w:val="16"/>
+        </w:rPr>
+      </w:pPr>
+      <w:r>
+        <w:rPr>
+          <w:b/>
+          <w:bCs/>
+          <w:szCs w:val="16"/>
+        </w:rPr>
+        <w:br w:type="page"/>
+      </w:r>
+    </w:p>
+    <w:p>
+      <w:pPr>
+        <w:widowControl/>
+        <w:tabs>
+          <w:tab w:val="left" w:pos="1250"/>
+        </w:tabs>
+        <w:wordWrap/>
+        <w:autoSpaceDE/>
+        <w:autoSpaceDN/>
+        <w:rPr>
+          <w:b/>
+          <w:bCs/>
+          <w:sz w:val="28"/>
+          <w:szCs w:val="16"/>
+        </w:rPr>
+      </w:pPr>
+      <w:r>
+        <w:rPr>
+          <w:rFonts w:hint="eastAsia"/>
+          <w:b/>
+          <w:bCs/>
+          <w:sz w:val="28"/>
+          <w:szCs w:val="16"/>
+        </w:rPr>
+        <w:lastRenderedPageBreak/>
+        <w:t xml:space="preserve">14. </w:t>
+      </w:r>
+      <w:r>
+        <w:rPr>
+          <w:b/>
+          <w:bCs/>
+          <w:sz w:val="28"/>
+          <w:szCs w:val="16"/>
+        </w:rPr>
+        <w:t>Props</w:t>
+      </w:r>
+      <w:r>
+        <w:rPr>
+          <w:rFonts w:hint="eastAsia"/>
+          <w:b/>
+          <w:bCs/>
+          <w:sz w:val="28"/>
+          <w:szCs w:val="16"/>
+        </w:rPr>
+        <w:t>에 관한 문제들</w:t>
+      </w:r>
+    </w:p>
+    <w:p>
+      <w:pPr>
+        <w:widowControl/>
+        <w:tabs>
+          <w:tab w:val="left" w:pos="1250"/>
+        </w:tabs>
+        <w:wordWrap/>
+        <w:autoSpaceDE/>
+        <w:autoSpaceDN/>
+        <w:rPr>
+          <w:bCs/>
+          <w:szCs w:val="16"/>
+        </w:rPr>
+      </w:pPr>
+      <w:r>
+        <w:rPr>
+          <w:rFonts w:hint="eastAsia"/>
+          <w:bCs/>
+          <w:szCs w:val="16"/>
+        </w:rPr>
+        <w:t xml:space="preserve">- </w:t>
+      </w:r>
+      <w:r>
+        <w:rPr>
+          <w:bCs/>
+          <w:szCs w:val="16"/>
+        </w:rPr>
+        <w:t>props</w:t>
+      </w:r>
+      <w:r>
+        <w:rPr>
+          <w:rFonts w:hint="eastAsia"/>
+          <w:bCs/>
+          <w:szCs w:val="16"/>
+        </w:rPr>
+        <w:t xml:space="preserve">나 </w:t>
+      </w:r>
+      <w:r>
+        <w:rPr>
+          <w:bCs/>
+          <w:szCs w:val="16"/>
+        </w:rPr>
+        <w:t>state</w:t>
+      </w:r>
+      <w:r>
+        <w:rPr>
+          <w:rFonts w:hint="eastAsia"/>
+          <w:bCs/>
+          <w:szCs w:val="16"/>
+        </w:rPr>
+        <w:t>가 변경될 때마다 새롭게 renderin</w:t>
+      </w:r>
+      <w:r>
+        <w:rPr>
+          <w:bCs/>
+          <w:szCs w:val="16"/>
+        </w:rPr>
+        <w:t>g</w:t>
+      </w:r>
+      <w:r>
+        <w:rPr>
+          <w:rFonts w:hint="eastAsia"/>
+          <w:bCs/>
+          <w:szCs w:val="16"/>
+        </w:rPr>
+        <w:t>됨.</w:t>
+      </w:r>
+    </w:p>
+    <w:p>
+      <w:pPr>
+        <w:widowControl/>
+        <w:tabs>
+          <w:tab w:val="left" w:pos="1250"/>
+        </w:tabs>
+        <w:wordWrap/>
+        <w:autoSpaceDE/>
+        <w:autoSpaceDN/>
+        <w:rPr>
+          <w:bCs/>
+          <w:szCs w:val="16"/>
+        </w:rPr>
+      </w:pPr>
+      <w:r>
+        <w:rPr>
+          <w:rFonts w:hint="eastAsia"/>
+          <w:bCs/>
+          <w:szCs w:val="16"/>
+        </w:rPr>
+        <w:t xml:space="preserve">- </w:t>
+      </w:r>
+      <w:r>
+        <w:rPr>
+          <w:bCs/>
+          <w:szCs w:val="16"/>
+        </w:rPr>
+        <w:t>react dev tool</w:t>
+      </w:r>
+      <w:r>
+        <w:rPr>
+          <w:rFonts w:hint="eastAsia"/>
+          <w:bCs/>
+          <w:szCs w:val="16"/>
+        </w:rPr>
+        <w:t xml:space="preserve">을 활용하면 </w:t>
+      </w:r>
+      <w:r>
+        <w:rPr>
+          <w:bCs/>
+          <w:szCs w:val="16"/>
+        </w:rPr>
+        <w:t>rendering</w:t>
+      </w:r>
+      <w:r>
+        <w:rPr>
+          <w:rFonts w:hint="eastAsia"/>
+          <w:bCs/>
+          <w:szCs w:val="16"/>
+        </w:rPr>
+        <w:t>될 때마다 색깔 표시. 빨간색에 가까워질수록 작업 과부하.</w:t>
+      </w:r>
+    </w:p>
+    <w:p>
+      <w:pPr>
+        <w:widowControl/>
+        <w:tabs>
+          <w:tab w:val="left" w:pos="1250"/>
+        </w:tabs>
+        <w:wordWrap/>
+        <w:autoSpaceDE/>
+        <w:autoSpaceDN/>
+        <w:rPr>
+          <w:bCs/>
+          <w:szCs w:val="16"/>
+        </w:rPr>
+      </w:pPr>
+      <w:r>
+        <w:rPr>
+          <w:bCs/>
+          <w:szCs w:val="16"/>
+        </w:rPr>
+        <w:drawing>
+          <wp:inline distT="0" distB="0" distL="0" distR="0" wp14:anchorId="2A9E27DB" wp14:editId="4709A582">
+            <wp:extent cx="5693434" cy="1170130"/>
+            <wp:effectExtent l="0" t="0" r="2540" b="0"/>
+            <wp:docPr id="61" name="그림 61"/>
+            <wp:cNvGraphicFramePr>
+              <a:graphicFrameLocks xmlns:a="http://schemas.openxmlformats.org/drawingml/2006/main" noChangeAspect="1"/>
+            </wp:cNvGraphicFramePr>
+            <a:graphic xmlns:a="http://schemas.openxmlformats.org/drawingml/2006/main">
+              <a:graphicData uri="http://schemas.openxmlformats.org/drawingml/2006/picture">
+                <pic:pic xmlns:pic="http://schemas.openxmlformats.org/drawingml/2006/picture">
+                  <pic:nvPicPr>
+                    <pic:cNvPr id="1" name=""/>
+                    <pic:cNvPicPr/>
+                  </pic:nvPicPr>
+                  <pic:blipFill>
+                    <a:blip r:embed="rId56"/>
+                    <a:stretch>
+                      <a:fillRect/>
+                    </a:stretch>
+                  </pic:blipFill>
+                  <pic:spPr>
+                    <a:xfrm>
+                      <a:off x="0" y="0"/>
+                      <a:ext cx="5726426" cy="1176911"/>
+                    </a:xfrm>
+                    <a:prstGeom prst="rect">
+                      <a:avLst/>
+                    </a:prstGeom>
+                  </pic:spPr>
+                </pic:pic>
+              </a:graphicData>
+            </a:graphic>
+          </wp:inline>
+        </w:drawing>
+      </w:r>
+    </w:p>
+    <w:p>
+      <w:pPr>
+        <w:widowControl/>
+        <w:tabs>
+          <w:tab w:val="left" w:pos="1250"/>
+        </w:tabs>
+        <w:wordWrap/>
+        <w:autoSpaceDE/>
+        <w:autoSpaceDN/>
+        <w:rPr>
+          <w:rFonts w:hint="eastAsia"/>
+          <w:bCs/>
+          <w:szCs w:val="16"/>
+        </w:rPr>
+      </w:pPr>
+      <w:r>
+        <w:rPr>
+          <w:rFonts w:hint="eastAsia"/>
+          <w:bCs/>
+          <w:szCs w:val="16"/>
+        </w:rPr>
+        <w:t xml:space="preserve">- input창에 값만 입력했는데 나머지 </w:t>
+      </w:r>
+      <w:r>
+        <w:rPr>
+          <w:bCs/>
+          <w:szCs w:val="16"/>
+        </w:rPr>
+        <w:t>element</w:t>
+      </w:r>
+      <w:r>
+        <w:rPr>
+          <w:rFonts w:hint="eastAsia"/>
+          <w:bCs/>
+          <w:szCs w:val="16"/>
+        </w:rPr>
+        <w:t xml:space="preserve">들도 </w:t>
+      </w:r>
+      <w:r>
+        <w:rPr>
+          <w:rFonts w:hint="eastAsia"/>
+          <w:bCs/>
+          <w:szCs w:val="16"/>
+        </w:rPr>
+        <w:t xml:space="preserve">전부 </w:t>
+      </w:r>
+      <w:bookmarkStart w:id="0" w:name="_GoBack"/>
+      <w:bookmarkEnd w:id="0"/>
+      <w:r>
+        <w:rPr>
+          <w:bCs/>
+          <w:szCs w:val="16"/>
+        </w:rPr>
+        <w:t>rendering</w:t>
+      </w:r>
+      <w:r>
+        <w:rPr>
+          <w:rFonts w:hint="eastAsia"/>
+          <w:bCs/>
+          <w:szCs w:val="16"/>
+        </w:rPr>
+        <w:t>됨.</w:t>
+      </w:r>
+      <w:r>
+        <w:rPr>
+          <w:bCs/>
+          <w:szCs w:val="16"/>
+        </w:rPr>
+        <w:t xml:space="preserve"> </w:t>
+      </w:r>
+      <w:r>
+        <w:rPr>
+          <w:rFonts w:hint="eastAsia"/>
+          <w:bCs/>
+          <w:szCs w:val="16"/>
+        </w:rPr>
+        <w:t xml:space="preserve">따라서 </w:t>
+      </w:r>
+      <w:r>
+        <w:rPr>
+          <w:bCs/>
+          <w:szCs w:val="16"/>
+        </w:rPr>
+        <w:t xml:space="preserve">application </w:t>
+      </w:r>
+      <w:r>
+        <w:rPr>
+          <w:rFonts w:hint="eastAsia"/>
+          <w:bCs/>
+          <w:szCs w:val="16"/>
+        </w:rPr>
+        <w:t>크기가 커질수록 문제 발생.</w:t>
       </w:r>
     </w:p>
     <w:sectPr>
@@ -5238,7 +6404,7 @@
 </file>
 
 <file path=word/numbering.xml><?xml version="1.0" encoding="utf-8"?>
-<w:numbering xmlns:wpc="http://schemas.microsoft.com/office/word/2010/wordprocessingCanvas" xmlns:cx="http://schemas.microsoft.com/office/drawing/2014/chartex" xmlns:cx1="http://schemas.microsoft.com/office/drawing/2015/9/8/chartex" xmlns:cx2="http://schemas.microsoft.com/office/drawing/2015/10/21/chartex" xmlns:cx3="http://schemas.microsoft.com/office/drawing/2016/5/9/chartex" xmlns:cx4="http://schemas.microsoft.com/office/drawing/2016/5/10/chartex" xmlns:cx5="http://schemas.microsoft.com/office/drawing/2016/5/11/chartex" xmlns:cx6="http://schemas.microsoft.com/office/drawing/2016/5/12/chartex" xmlns:cx7="http://schemas.microsoft.com/office/drawing/2016/5/13/chartex" xmlns:cx8="http://schemas.microsoft.com/office/drawing/2016/5/14/chartex" xmlns:mc="http://schemas.openxmlformats.org/markup-compatibility/2006" xmlns:aink="http://schemas.microsoft.com/office/drawing/2016/ink" xmlns:am3d="http://schemas.microsoft.com/office/drawing/2017/model3d" xmlns:o="urn:schemas-microsoft-com:office:office" xmlns:r="http://schemas.openxmlformats.org/officeDocument/2006/relationships" xmlns:m="http://schemas.openxmlformats.org/officeDocument/2006/math" xmlns:v="urn:schemas-microsoft-com:vml" xmlns:wp14="http://schemas.microsoft.com/office/word/2010/wordprocessingDrawing" xmlns:wp="http://schemas.openxmlformats.org/drawingml/2006/wordprocessingDrawing" xmlns:w10="urn:schemas-microsoft-com:office:word" xmlns:w="http://schemas.openxmlformats.org/wordprocessingml/2006/main" xmlns:w14="http://schemas.microsoft.com/office/word/2010/wordml" xmlns:w15="http://schemas.microsoft.com/office/word/2012/wordml" xmlns:w16cex="http://schemas.microsoft.com/office/word/2018/wordml/cex" xmlns:w16cid="http://schemas.microsoft.com/office/word/2016/wordml/cid" xmlns:w16="http://schemas.microsoft.com/office/word/2018/wordml" xmlns:w16sdtdh="http://schemas.microsoft.com/office/word/2020/wordml/sdtdatahash" xmlns:w16se="http://schemas.microsoft.com/office/word/2015/wordml/symex" xmlns:wpg="http://schemas.microsoft.com/office/word/2010/wordprocessingGroup" xmlns:wpi="http://schemas.microsoft.com/office/word/2010/wordprocessingInk" xmlns:wne="http://schemas.microsoft.com/office/word/2006/wordml" xmlns:wps="http://schemas.microsoft.com/office/word/2010/wordprocessingShape" mc:Ignorable="w14 w15 w16se w16cid w16 w16cex w16sdtdh wp14">
+<w:numbering xmlns:wpc="http://schemas.microsoft.com/office/word/2010/wordprocessingCanvas" xmlns:cx="http://schemas.microsoft.com/office/drawing/2014/chartex" xmlns:mc="http://schemas.openxmlformats.org/markup-compatibility/2006" xmlns:o="urn:schemas-microsoft-com:office:office" xmlns:r="http://schemas.openxmlformats.org/officeDocument/2006/relationships" xmlns:m="http://schemas.openxmlformats.org/officeDocument/2006/math" xmlns:v="urn:schemas-microsoft-com:vml" xmlns:wp14="http://schemas.microsoft.com/office/word/2010/wordprocessingDrawing" xmlns:wp="http://schemas.openxmlformats.org/drawingml/2006/wordprocessingDrawing" xmlns:w10="urn:schemas-microsoft-com:office:word" xmlns:w="http://schemas.openxmlformats.org/wordprocessingml/2006/main" xmlns:w14="http://schemas.microsoft.com/office/word/2010/wordml" xmlns:w15="http://schemas.microsoft.com/office/word/2012/wordml" xmlns:w16se="http://schemas.microsoft.com/office/word/2015/wordml/symex" xmlns:wpg="http://schemas.microsoft.com/office/word/2010/wordprocessingGroup" xmlns:wpi="http://schemas.microsoft.com/office/word/2010/wordprocessingInk" xmlns:wne="http://schemas.microsoft.com/office/word/2006/wordml" xmlns:wps="http://schemas.microsoft.com/office/word/2010/wordprocessingShape" mc:Ignorable="w14 w15 w16se wp14">
   <w:abstractNum w:abstractNumId="0" w15:restartNumberingAfterBreak="0">
     <w:nsid w:val="46A2690F"/>
     <w:multiLevelType w:val="hybridMultilevel"/>
@@ -5325,14 +6491,14 @@
       </w:pPr>
     </w:lvl>
   </w:abstractNum>
-  <w:num w:numId="1" w16cid:durableId="888541411">
+  <w:num w:numId="1">
     <w:abstractNumId w:val="0"/>
   </w:num>
 </w:numbering>
 </file>
 
 <file path=word/styles.xml><?xml version="1.0" encoding="utf-8"?>
-<w:styles xmlns:mc="http://schemas.openxmlformats.org/markup-compatibility/2006" xmlns:r="http://schemas.openxmlformats.org/officeDocument/2006/relationships" xmlns:w="http://schemas.openxmlformats.org/wordprocessingml/2006/main" xmlns:w14="http://schemas.microsoft.com/office/word/2010/wordml" xmlns:w15="http://schemas.microsoft.com/office/word/2012/wordml" xmlns:w16cex="http://schemas.microsoft.com/office/word/2018/wordml/cex" xmlns:w16cid="http://schemas.microsoft.com/office/word/2016/wordml/cid" xmlns:w16="http://schemas.microsoft.com/office/word/2018/wordml" xmlns:w16sdtdh="http://schemas.microsoft.com/office/word/2020/wordml/sdtdatahash" xmlns:w16se="http://schemas.microsoft.com/office/word/2015/wordml/symex" mc:Ignorable="w14 w15 w16se w16cid w16 w16cex w16sdtdh">
+<w:styles xmlns:mc="http://schemas.openxmlformats.org/markup-compatibility/2006" xmlns:r="http://schemas.openxmlformats.org/officeDocument/2006/relationships" xmlns:w="http://schemas.openxmlformats.org/wordprocessingml/2006/main" xmlns:w14="http://schemas.microsoft.com/office/word/2010/wordml" xmlns:w15="http://schemas.microsoft.com/office/word/2012/wordml" xmlns:w16se="http://schemas.microsoft.com/office/word/2015/wordml/symex" mc:Ignorable="w14 w15 w16se">
   <w:docDefaults>
     <w:rPrDefault>
       <w:rPr>
@@ -5349,7 +6515,7 @@
       </w:pPr>
     </w:pPrDefault>
   </w:docDefaults>
-  <w:latentStyles w:defLockedState="0" w:defUIPriority="99" w:defSemiHidden="0" w:defUnhideWhenUsed="0" w:defQFormat="0" w:count="376">
+  <w:latentStyles w:defLockedState="0" w:defUIPriority="99" w:defSemiHidden="0" w:defUnhideWhenUsed="0" w:defQFormat="0" w:count="371">
     <w:lsdException w:name="Normal" w:uiPriority="0" w:qFormat="1"/>
     <w:lsdException w:name="heading 1" w:uiPriority="9" w:qFormat="1"/>
     <w:lsdException w:name="heading 2" w:semiHidden="1" w:uiPriority="9" w:unhideWhenUsed="1" w:qFormat="1"/>
@@ -5455,6 +6621,7 @@
     <w:lsdException w:name="HTML Sample" w:semiHidden="1" w:unhideWhenUsed="1"/>
     <w:lsdException w:name="HTML Typewriter" w:semiHidden="1" w:unhideWhenUsed="1"/>
     <w:lsdException w:name="HTML Variable" w:semiHidden="1" w:unhideWhenUsed="1"/>
+    <w:lsdException w:name="Normal Table" w:semiHidden="1" w:unhideWhenUsed="1"/>
     <w:lsdException w:name="annotation subject" w:semiHidden="1" w:unhideWhenUsed="1"/>
     <w:lsdException w:name="No List" w:semiHidden="1" w:unhideWhenUsed="1"/>
     <w:lsdException w:name="Outline List 1" w:semiHidden="1" w:unhideWhenUsed="1"/>
@@ -5497,8 +6664,11 @@
     <w:lsdException w:name="Table Contemporary" w:semiHidden="1" w:unhideWhenUsed="1"/>
     <w:lsdException w:name="Table Elegant" w:semiHidden="1" w:unhideWhenUsed="1"/>
     <w:lsdException w:name="Table Professional" w:semiHidden="1" w:unhideWhenUsed="1"/>
+    <w:lsdException w:name="Table Subtle 1" w:semiHidden="1" w:unhideWhenUsed="1"/>
     <w:lsdException w:name="Table Subtle 2" w:semiHidden="1" w:unhideWhenUsed="1"/>
     <w:lsdException w:name="Table Web 1" w:semiHidden="1" w:unhideWhenUsed="1"/>
+    <w:lsdException w:name="Table Web 2" w:semiHidden="1" w:unhideWhenUsed="1"/>
+    <w:lsdException w:name="Table Web 3" w:semiHidden="1" w:unhideWhenUsed="1"/>
     <w:lsdException w:name="Balloon Text" w:semiHidden="1" w:unhideWhenUsed="1"/>
     <w:lsdException w:name="Table Grid" w:uiPriority="39"/>
     <w:lsdException w:name="Table Theme" w:semiHidden="1" w:unhideWhenUsed="1"/>
@@ -5717,11 +6887,6 @@
     <w:lsdException w:name="List Table 5 Dark Accent 6" w:uiPriority="50"/>
     <w:lsdException w:name="List Table 6 Colorful Accent 6" w:uiPriority="51"/>
     <w:lsdException w:name="List Table 7 Colorful Accent 6" w:uiPriority="52"/>
-    <w:lsdException w:name="Mention" w:semiHidden="1" w:unhideWhenUsed="1"/>
-    <w:lsdException w:name="Smart Hyperlink" w:semiHidden="1" w:unhideWhenUsed="1"/>
-    <w:lsdException w:name="Hashtag" w:semiHidden="1" w:unhideWhenUsed="1"/>
-    <w:lsdException w:name="Unresolved Mention" w:semiHidden="1" w:unhideWhenUsed="1"/>
-    <w:lsdException w:name="Smart Link" w:semiHidden="1" w:unhideWhenUsed="1"/>
   </w:latentStyles>
   <w:style w:type="paragraph" w:default="1" w:styleId="a">
     <w:name w:val="Normal"/>

</xml_diff>

<commit_message>
fin response check game
</commit_message>
<xml_diff>
--- a/zerocho_react.docx
+++ b/zerocho_react.docx
@@ -6109,17 +6109,7 @@
           <w:sz w:val="28"/>
           <w:szCs w:val="16"/>
         </w:rPr>
-        <w:t>Props</w:t>
-      </w:r>
-      <w:r>
-        <w:rPr>
-          <w:rFonts w:hint="eastAsia"/>
-          <w:b/>
-          <w:bCs/>
-          <w:sz w:val="28"/>
-          <w:szCs w:val="16"/>
-        </w:rPr>
-        <w:t>에 관한 문제들</w:t>
+        <w:t>Solving Problems related to Rendering</w:t>
       </w:r>
     </w:p>
     <w:p>
@@ -6309,7 +6299,6 @@
         <w:autoSpaceDE/>
         <w:autoSpaceDN/>
         <w:rPr>
-          <w:rFonts w:hint="eastAsia"/>
           <w:bCs/>
           <w:szCs w:val="16"/>
         </w:rPr>
@@ -6344,54 +6333,1421 @@
           <w:szCs w:val="16"/>
         </w:rPr>
         <w:t xml:space="preserve">전부 </w:t>
+      </w:r>
+      <w:r>
+        <w:rPr>
+          <w:bCs/>
+          <w:szCs w:val="16"/>
+        </w:rPr>
+        <w:t>rendering</w:t>
+      </w:r>
+      <w:r>
+        <w:rPr>
+          <w:rFonts w:hint="eastAsia"/>
+          <w:bCs/>
+          <w:szCs w:val="16"/>
+        </w:rPr>
+        <w:t>됨.</w:t>
+      </w:r>
+      <w:r>
+        <w:rPr>
+          <w:bCs/>
+          <w:szCs w:val="16"/>
+        </w:rPr>
+        <w:t xml:space="preserve"> </w:t>
+      </w:r>
+      <w:r>
+        <w:rPr>
+          <w:rFonts w:hint="eastAsia"/>
+          <w:bCs/>
+          <w:szCs w:val="16"/>
+        </w:rPr>
+        <w:t xml:space="preserve">따라서 </w:t>
+      </w:r>
+      <w:r>
+        <w:rPr>
+          <w:bCs/>
+          <w:szCs w:val="16"/>
+        </w:rPr>
+        <w:t xml:space="preserve">application </w:t>
+      </w:r>
+      <w:r>
+        <w:rPr>
+          <w:rFonts w:hint="eastAsia"/>
+          <w:bCs/>
+          <w:szCs w:val="16"/>
+        </w:rPr>
+        <w:t>크기가 커질수록 문제 발생.</w:t>
+      </w:r>
+    </w:p>
+    <w:p>
+      <w:pPr>
+        <w:widowControl/>
+        <w:tabs>
+          <w:tab w:val="left" w:pos="1250"/>
+        </w:tabs>
+        <w:wordWrap/>
+        <w:autoSpaceDE/>
+        <w:autoSpaceDN/>
+        <w:rPr>
+          <w:bCs/>
+          <w:szCs w:val="16"/>
+        </w:rPr>
+      </w:pPr>
+      <w:r>
+        <w:rPr>
+          <w:bCs/>
+          <w:szCs w:val="16"/>
+        </w:rPr>
+        <w:t xml:space="preserve">- </w:t>
+      </w:r>
+      <w:r>
+        <w:rPr>
+          <w:rFonts w:hint="eastAsia"/>
+          <w:bCs/>
+          <w:szCs w:val="16"/>
+        </w:rPr>
+        <w:t xml:space="preserve">아래와 </w:t>
+      </w:r>
+      <w:r>
+        <w:rPr>
+          <w:rFonts w:hint="eastAsia"/>
+          <w:bCs/>
+          <w:szCs w:val="16"/>
+        </w:rPr>
+        <w:t xml:space="preserve">같은 방법들로 </w:t>
+      </w:r>
+      <w:r>
+        <w:rPr>
+          <w:rFonts w:hint="eastAsia"/>
+          <w:bCs/>
+          <w:szCs w:val="16"/>
+        </w:rPr>
+        <w:t>이 같은 문제를 해결할 수 있음.</w:t>
+      </w:r>
+    </w:p>
+    <w:p>
+      <w:pPr>
+        <w:widowControl/>
+        <w:tabs>
+          <w:tab w:val="left" w:pos="1250"/>
+        </w:tabs>
+        <w:wordWrap/>
+        <w:autoSpaceDE/>
+        <w:autoSpaceDN/>
+        <w:rPr>
+          <w:bCs/>
+          <w:szCs w:val="16"/>
+        </w:rPr>
+      </w:pPr>
+    </w:p>
+    <w:p>
+      <w:pPr>
+        <w:widowControl/>
+        <w:tabs>
+          <w:tab w:val="left" w:pos="1250"/>
+        </w:tabs>
+        <w:wordWrap/>
+        <w:autoSpaceDE/>
+        <w:autoSpaceDN/>
+        <w:rPr>
+          <w:b/>
+          <w:bCs/>
+          <w:szCs w:val="16"/>
+        </w:rPr>
+      </w:pPr>
+      <w:r>
+        <w:rPr>
+          <w:b/>
+          <w:bCs/>
+          <w:szCs w:val="16"/>
+        </w:rPr>
+        <w:t># shouldComponentUpdate() method</w:t>
+      </w:r>
+    </w:p>
+    <w:p>
+      <w:pPr>
+        <w:widowControl/>
+        <w:tabs>
+          <w:tab w:val="left" w:pos="1250"/>
+        </w:tabs>
+        <w:wordWrap/>
+        <w:autoSpaceDE/>
+        <w:autoSpaceDN/>
+        <w:rPr>
+          <w:b/>
+          <w:bCs/>
+          <w:szCs w:val="16"/>
+        </w:rPr>
+      </w:pPr>
+      <w:r>
+        <w:rPr>
+          <w:b/>
+          <w:bCs/>
+          <w:szCs w:val="16"/>
+        </w:rPr>
+        <w:drawing>
+          <wp:inline distT="0" distB="0" distL="0" distR="0" wp14:anchorId="46CEC529" wp14:editId="6CE93C02">
+            <wp:extent cx="3049420" cy="3661829"/>
+            <wp:effectExtent l="0" t="0" r="0" b="0"/>
+            <wp:docPr id="62" name="그림 62"/>
+            <wp:cNvGraphicFramePr>
+              <a:graphicFrameLocks xmlns:a="http://schemas.openxmlformats.org/drawingml/2006/main" noChangeAspect="1"/>
+            </wp:cNvGraphicFramePr>
+            <a:graphic xmlns:a="http://schemas.openxmlformats.org/drawingml/2006/main">
+              <a:graphicData uri="http://schemas.openxmlformats.org/drawingml/2006/picture">
+                <pic:pic xmlns:pic="http://schemas.openxmlformats.org/drawingml/2006/picture">
+                  <pic:nvPicPr>
+                    <pic:cNvPr id="1" name=""/>
+                    <pic:cNvPicPr/>
+                  </pic:nvPicPr>
+                  <pic:blipFill>
+                    <a:blip r:embed="rId57"/>
+                    <a:stretch>
+                      <a:fillRect/>
+                    </a:stretch>
+                  </pic:blipFill>
+                  <pic:spPr>
+                    <a:xfrm>
+                      <a:off x="0" y="0"/>
+                      <a:ext cx="3056620" cy="3670475"/>
+                    </a:xfrm>
+                    <a:prstGeom prst="rect">
+                      <a:avLst/>
+                    </a:prstGeom>
+                  </pic:spPr>
+                </pic:pic>
+              </a:graphicData>
+            </a:graphic>
+          </wp:inline>
+        </w:drawing>
+      </w:r>
+    </w:p>
+    <w:p>
+      <w:pPr>
+        <w:widowControl/>
+        <w:tabs>
+          <w:tab w:val="left" w:pos="1250"/>
+        </w:tabs>
+        <w:wordWrap/>
+        <w:autoSpaceDE/>
+        <w:autoSpaceDN/>
+        <w:rPr>
+          <w:rFonts w:hint="eastAsia"/>
+          <w:b/>
+          <w:bCs/>
+          <w:szCs w:val="16"/>
+        </w:rPr>
+      </w:pPr>
+      <w:r>
+        <w:rPr>
+          <w:rFonts w:hint="eastAsia"/>
+          <w:b/>
+          <w:bCs/>
+          <w:szCs w:val="16"/>
+        </w:rPr>
+        <w:t># pureComponent</w:t>
+      </w:r>
+    </w:p>
+    <w:p>
+      <w:pPr>
+        <w:widowControl/>
+        <w:tabs>
+          <w:tab w:val="left" w:pos="1250"/>
+        </w:tabs>
+        <w:wordWrap/>
+        <w:autoSpaceDE/>
+        <w:autoSpaceDN/>
+        <w:rPr>
+          <w:b/>
+          <w:bCs/>
+          <w:szCs w:val="16"/>
+        </w:rPr>
+      </w:pPr>
+      <w:r>
+        <w:rPr>
+          <w:b/>
+          <w:bCs/>
+          <w:szCs w:val="16"/>
+        </w:rPr>
+        <w:drawing>
+          <wp:inline distT="0" distB="0" distL="0" distR="0" wp14:anchorId="2B8C2A10" wp14:editId="638565F2">
+            <wp:extent cx="3049439" cy="997249"/>
+            <wp:effectExtent l="0" t="0" r="0" b="0"/>
+            <wp:docPr id="63" name="그림 63"/>
+            <wp:cNvGraphicFramePr>
+              <a:graphicFrameLocks xmlns:a="http://schemas.openxmlformats.org/drawingml/2006/main" noChangeAspect="1"/>
+            </wp:cNvGraphicFramePr>
+            <a:graphic xmlns:a="http://schemas.openxmlformats.org/drawingml/2006/main">
+              <a:graphicData uri="http://schemas.openxmlformats.org/drawingml/2006/picture">
+                <pic:pic xmlns:pic="http://schemas.openxmlformats.org/drawingml/2006/picture">
+                  <pic:nvPicPr>
+                    <pic:cNvPr id="1" name=""/>
+                    <pic:cNvPicPr/>
+                  </pic:nvPicPr>
+                  <pic:blipFill>
+                    <a:blip r:embed="rId58"/>
+                    <a:stretch>
+                      <a:fillRect/>
+                    </a:stretch>
+                  </pic:blipFill>
+                  <pic:spPr>
+                    <a:xfrm>
+                      <a:off x="0" y="0"/>
+                      <a:ext cx="3063179" cy="1001742"/>
+                    </a:xfrm>
+                    <a:prstGeom prst="rect">
+                      <a:avLst/>
+                    </a:prstGeom>
+                  </pic:spPr>
+                </pic:pic>
+              </a:graphicData>
+            </a:graphic>
+          </wp:inline>
+        </w:drawing>
+      </w:r>
+    </w:p>
+    <w:p>
+      <w:pPr>
+        <w:widowControl/>
+        <w:tabs>
+          <w:tab w:val="left" w:pos="1250"/>
+        </w:tabs>
+        <w:wordWrap/>
+        <w:autoSpaceDE/>
+        <w:autoSpaceDN/>
+        <w:rPr>
+          <w:bCs/>
+          <w:szCs w:val="16"/>
+        </w:rPr>
+      </w:pPr>
+      <w:r>
+        <w:rPr>
+          <w:bCs/>
+          <w:szCs w:val="16"/>
+        </w:rPr>
+        <w:t>- PureComponent</w:t>
+      </w:r>
+      <w:r>
+        <w:rPr>
+          <w:rFonts w:hint="eastAsia"/>
+          <w:bCs/>
+          <w:szCs w:val="16"/>
+        </w:rPr>
+        <w:t>를 쓰면 state</w:t>
+      </w:r>
+      <w:r>
+        <w:rPr>
+          <w:bCs/>
+          <w:szCs w:val="16"/>
+        </w:rPr>
+        <w:t xml:space="preserve"> </w:t>
+      </w:r>
+      <w:r>
+        <w:rPr>
+          <w:rFonts w:hint="eastAsia"/>
+          <w:bCs/>
+          <w:szCs w:val="16"/>
+        </w:rPr>
+        <w:t xml:space="preserve">내의 값과 변경된 값을 자동으로 비교해줘서 변경이 일어날 때만 </w:t>
+      </w:r>
+      <w:r>
+        <w:rPr>
+          <w:bCs/>
+          <w:szCs w:val="16"/>
+        </w:rPr>
+        <w:t>rendering</w:t>
+      </w:r>
+      <w:r>
+        <w:rPr>
+          <w:rFonts w:hint="eastAsia"/>
+          <w:bCs/>
+          <w:szCs w:val="16"/>
+        </w:rPr>
+        <w:t>해줌.</w:t>
+      </w:r>
+    </w:p>
+    <w:p>
+      <w:pPr>
+        <w:widowControl/>
+        <w:tabs>
+          <w:tab w:val="left" w:pos="1250"/>
+        </w:tabs>
+        <w:wordWrap/>
+        <w:autoSpaceDE/>
+        <w:autoSpaceDN/>
+        <w:rPr>
+          <w:bCs/>
+          <w:szCs w:val="16"/>
+        </w:rPr>
+      </w:pPr>
+      <w:r>
+        <w:rPr>
+          <w:bCs/>
+          <w:szCs w:val="16"/>
+        </w:rPr>
+        <w:lastRenderedPageBreak/>
+        <w:t xml:space="preserve">- </w:t>
+      </w:r>
+      <w:r>
+        <w:rPr>
+          <w:rFonts w:hint="eastAsia"/>
+          <w:bCs/>
+          <w:szCs w:val="16"/>
+        </w:rPr>
+        <w:t xml:space="preserve">obj나 </w:t>
+      </w:r>
+      <w:r>
+        <w:rPr>
+          <w:bCs/>
+          <w:szCs w:val="16"/>
+        </w:rPr>
+        <w:t>arr</w:t>
+      </w:r>
+      <w:r>
+        <w:rPr>
+          <w:rFonts w:hint="eastAsia"/>
+          <w:bCs/>
+          <w:szCs w:val="16"/>
+        </w:rPr>
+        <w:t xml:space="preserve">를 생성할 때는 아래와 같이 작성해야 </w:t>
+      </w:r>
+      <w:r>
+        <w:rPr>
+          <w:bCs/>
+          <w:szCs w:val="16"/>
+        </w:rPr>
+        <w:t>PureComponent</w:t>
+      </w:r>
+      <w:r>
+        <w:rPr>
+          <w:rFonts w:hint="eastAsia"/>
+          <w:bCs/>
+          <w:szCs w:val="16"/>
+        </w:rPr>
+        <w:t>가 변경 여부를 인지 가능.</w:t>
+      </w:r>
+    </w:p>
+    <w:p>
+      <w:pPr>
+        <w:widowControl/>
+        <w:tabs>
+          <w:tab w:val="left" w:pos="1250"/>
+        </w:tabs>
+        <w:wordWrap/>
+        <w:autoSpaceDE/>
+        <w:autoSpaceDN/>
+        <w:rPr>
+          <w:bCs/>
+          <w:szCs w:val="16"/>
+        </w:rPr>
+      </w:pPr>
+      <w:r>
+        <w:rPr>
+          <w:bCs/>
+          <w:szCs w:val="16"/>
+        </w:rPr>
+        <w:drawing>
+          <wp:inline distT="0" distB="0" distL="0" distR="0" wp14:anchorId="71A643DB" wp14:editId="1C035DBC">
+            <wp:extent cx="2838091" cy="986502"/>
+            <wp:effectExtent l="0" t="0" r="635" b="4445"/>
+            <wp:docPr id="64" name="그림 64"/>
+            <wp:cNvGraphicFramePr>
+              <a:graphicFrameLocks xmlns:a="http://schemas.openxmlformats.org/drawingml/2006/main" noChangeAspect="1"/>
+            </wp:cNvGraphicFramePr>
+            <a:graphic xmlns:a="http://schemas.openxmlformats.org/drawingml/2006/main">
+              <a:graphicData uri="http://schemas.openxmlformats.org/drawingml/2006/picture">
+                <pic:pic xmlns:pic="http://schemas.openxmlformats.org/drawingml/2006/picture">
+                  <pic:nvPicPr>
+                    <pic:cNvPr id="1" name=""/>
+                    <pic:cNvPicPr/>
+                  </pic:nvPicPr>
+                  <pic:blipFill>
+                    <a:blip r:embed="rId59"/>
+                    <a:stretch>
+                      <a:fillRect/>
+                    </a:stretch>
+                  </pic:blipFill>
+                  <pic:spPr>
+                    <a:xfrm>
+                      <a:off x="0" y="0"/>
+                      <a:ext cx="2870980" cy="997934"/>
+                    </a:xfrm>
+                    <a:prstGeom prst="rect">
+                      <a:avLst/>
+                    </a:prstGeom>
+                  </pic:spPr>
+                </pic:pic>
+              </a:graphicData>
+            </a:graphic>
+          </wp:inline>
+        </w:drawing>
+      </w:r>
+    </w:p>
+    <w:p>
+      <w:pPr>
+        <w:widowControl/>
+        <w:tabs>
+          <w:tab w:val="left" w:pos="1250"/>
+        </w:tabs>
+        <w:wordWrap/>
+        <w:autoSpaceDE/>
+        <w:autoSpaceDN/>
+        <w:rPr>
+          <w:bCs/>
+          <w:szCs w:val="16"/>
+        </w:rPr>
+      </w:pPr>
+    </w:p>
+    <w:p>
+      <w:pPr>
+        <w:widowControl/>
+        <w:tabs>
+          <w:tab w:val="left" w:pos="1250"/>
+        </w:tabs>
+        <w:wordWrap/>
+        <w:autoSpaceDE/>
+        <w:autoSpaceDN/>
+        <w:rPr>
+          <w:b/>
+          <w:bCs/>
+          <w:szCs w:val="16"/>
+        </w:rPr>
+      </w:pPr>
+      <w:r>
+        <w:rPr>
+          <w:rFonts w:hint="eastAsia"/>
+          <w:b/>
+          <w:bCs/>
+          <w:szCs w:val="16"/>
+        </w:rPr>
+        <w:t xml:space="preserve"># </w:t>
+      </w:r>
+      <w:r>
+        <w:rPr>
+          <w:b/>
+          <w:bCs/>
+          <w:szCs w:val="16"/>
+        </w:rPr>
+        <w:t xml:space="preserve">Change </w:t>
+      </w:r>
+      <w:r>
+        <w:rPr>
+          <w:rFonts w:hint="eastAsia"/>
+          <w:b/>
+          <w:bCs/>
+          <w:szCs w:val="16"/>
+        </w:rPr>
+        <w:t>Number Baseball Game</w:t>
+      </w:r>
+      <w:r>
+        <w:rPr>
+          <w:b/>
+          <w:bCs/>
+          <w:szCs w:val="16"/>
+        </w:rPr>
+        <w:t xml:space="preserve"> </w:t>
+      </w:r>
+    </w:p>
+    <w:p>
+      <w:pPr>
+        <w:widowControl/>
+        <w:tabs>
+          <w:tab w:val="left" w:pos="1250"/>
+        </w:tabs>
+        <w:wordWrap/>
+        <w:autoSpaceDE/>
+        <w:autoSpaceDN/>
+        <w:rPr>
+          <w:b/>
+          <w:bCs/>
+          <w:szCs w:val="16"/>
+        </w:rPr>
+      </w:pPr>
+      <w:r>
+        <w:rPr>
+          <w:b/>
+          <w:bCs/>
+          <w:szCs w:val="16"/>
+        </w:rPr>
+        <w:t># Try.jsx</w:t>
+      </w:r>
+      <w:r>
+        <w:rPr>
+          <w:b/>
+          <w:bCs/>
+          <w:szCs w:val="16"/>
+        </w:rPr>
+        <w:t xml:space="preserve"> Class ver. with PureComponent</w:t>
+      </w:r>
+    </w:p>
+    <w:p>
+      <w:pPr>
+        <w:widowControl/>
+        <w:tabs>
+          <w:tab w:val="left" w:pos="1250"/>
+        </w:tabs>
+        <w:wordWrap/>
+        <w:autoSpaceDE/>
+        <w:autoSpaceDN/>
+        <w:rPr>
+          <w:b/>
+          <w:bCs/>
+          <w:szCs w:val="16"/>
+        </w:rPr>
+      </w:pPr>
+      <w:r>
+        <w:rPr>
+          <w:b/>
+          <w:bCs/>
+          <w:szCs w:val="16"/>
+        </w:rPr>
+        <w:drawing>
+          <wp:inline distT="0" distB="0" distL="0" distR="0" wp14:anchorId="769768B1" wp14:editId="46FDC76D">
+            <wp:extent cx="2895945" cy="2087592"/>
+            <wp:effectExtent l="0" t="0" r="0" b="8255"/>
+            <wp:docPr id="65" name="그림 65"/>
+            <wp:cNvGraphicFramePr>
+              <a:graphicFrameLocks xmlns:a="http://schemas.openxmlformats.org/drawingml/2006/main" noChangeAspect="1"/>
+            </wp:cNvGraphicFramePr>
+            <a:graphic xmlns:a="http://schemas.openxmlformats.org/drawingml/2006/main">
+              <a:graphicData uri="http://schemas.openxmlformats.org/drawingml/2006/picture">
+                <pic:pic xmlns:pic="http://schemas.openxmlformats.org/drawingml/2006/picture">
+                  <pic:nvPicPr>
+                    <pic:cNvPr id="1" name=""/>
+                    <pic:cNvPicPr/>
+                  </pic:nvPicPr>
+                  <pic:blipFill>
+                    <a:blip r:embed="rId60"/>
+                    <a:stretch>
+                      <a:fillRect/>
+                    </a:stretch>
+                  </pic:blipFill>
+                  <pic:spPr>
+                    <a:xfrm>
+                      <a:off x="0" y="0"/>
+                      <a:ext cx="2902694" cy="2092457"/>
+                    </a:xfrm>
+                    <a:prstGeom prst="rect">
+                      <a:avLst/>
+                    </a:prstGeom>
+                  </pic:spPr>
+                </pic:pic>
+              </a:graphicData>
+            </a:graphic>
+          </wp:inline>
+        </w:drawing>
+      </w:r>
+    </w:p>
+    <w:p>
+      <w:pPr>
+        <w:widowControl/>
+        <w:tabs>
+          <w:tab w:val="left" w:pos="1250"/>
+        </w:tabs>
+        <w:wordWrap/>
+        <w:autoSpaceDE/>
+        <w:autoSpaceDN/>
+        <w:rPr>
+          <w:b/>
+          <w:bCs/>
+          <w:szCs w:val="16"/>
+        </w:rPr>
+      </w:pPr>
+      <w:r>
+        <w:rPr>
+          <w:rFonts w:hint="eastAsia"/>
+          <w:b/>
+          <w:bCs/>
+          <w:szCs w:val="16"/>
+        </w:rPr>
+        <w:t># Try.jsx</w:t>
+      </w:r>
+      <w:r>
+        <w:rPr>
+          <w:b/>
+          <w:bCs/>
+          <w:szCs w:val="16"/>
+        </w:rPr>
+        <w:t xml:space="preserve"> Hooks ver. with Memo</w:t>
+      </w:r>
+    </w:p>
+    <w:p>
+      <w:pPr>
+        <w:widowControl/>
+        <w:tabs>
+          <w:tab w:val="left" w:pos="1250"/>
+        </w:tabs>
+        <w:wordWrap/>
+        <w:autoSpaceDE/>
+        <w:autoSpaceDN/>
+        <w:rPr>
+          <w:b/>
+          <w:bCs/>
+          <w:szCs w:val="16"/>
+        </w:rPr>
+      </w:pPr>
+      <w:r>
+        <w:rPr>
+          <w:b/>
+          <w:bCs/>
+          <w:szCs w:val="16"/>
+        </w:rPr>
+        <w:drawing>
+          <wp:inline distT="0" distB="0" distL="0" distR="0" wp14:anchorId="536A4183" wp14:editId="3918137E">
+            <wp:extent cx="2914040" cy="1863305"/>
+            <wp:effectExtent l="0" t="0" r="635" b="3810"/>
+            <wp:docPr id="66" name="그림 66"/>
+            <wp:cNvGraphicFramePr>
+              <a:graphicFrameLocks xmlns:a="http://schemas.openxmlformats.org/drawingml/2006/main" noChangeAspect="1"/>
+            </wp:cNvGraphicFramePr>
+            <a:graphic xmlns:a="http://schemas.openxmlformats.org/drawingml/2006/main">
+              <a:graphicData uri="http://schemas.openxmlformats.org/drawingml/2006/picture">
+                <pic:pic xmlns:pic="http://schemas.openxmlformats.org/drawingml/2006/picture">
+                  <pic:nvPicPr>
+                    <pic:cNvPr id="1" name=""/>
+                    <pic:cNvPicPr/>
+                  </pic:nvPicPr>
+                  <pic:blipFill>
+                    <a:blip r:embed="rId61"/>
+                    <a:stretch>
+                      <a:fillRect/>
+                    </a:stretch>
+                  </pic:blipFill>
+                  <pic:spPr>
+                    <a:xfrm>
+                      <a:off x="0" y="0"/>
+                      <a:ext cx="2936209" cy="1877481"/>
+                    </a:xfrm>
+                    <a:prstGeom prst="rect">
+                      <a:avLst/>
+                    </a:prstGeom>
+                  </pic:spPr>
+                </pic:pic>
+              </a:graphicData>
+            </a:graphic>
+          </wp:inline>
+        </w:drawing>
+      </w:r>
+    </w:p>
+    <w:p>
+      <w:pPr>
+        <w:widowControl/>
+        <w:tabs>
+          <w:tab w:val="left" w:pos="1250"/>
+        </w:tabs>
+        <w:wordWrap/>
+        <w:autoSpaceDE/>
+        <w:autoSpaceDN/>
+        <w:rPr>
+          <w:bCs/>
+          <w:szCs w:val="16"/>
+        </w:rPr>
+      </w:pPr>
+      <w:r>
+        <w:rPr>
+          <w:bCs/>
+          <w:szCs w:val="16"/>
+        </w:rPr>
+        <w:t>- child component</w:t>
+      </w:r>
+      <w:r>
+        <w:rPr>
+          <w:rFonts w:hint="eastAsia"/>
+          <w:bCs/>
+          <w:szCs w:val="16"/>
+        </w:rPr>
+        <w:t xml:space="preserve">에 </w:t>
+      </w:r>
+      <w:r>
+        <w:rPr>
+          <w:bCs/>
+          <w:szCs w:val="16"/>
+        </w:rPr>
+        <w:t xml:space="preserve">PureComponent </w:t>
+      </w:r>
+      <w:r>
+        <w:rPr>
+          <w:rFonts w:hint="eastAsia"/>
+          <w:bCs/>
+          <w:szCs w:val="16"/>
+        </w:rPr>
+        <w:t xml:space="preserve">혹은 </w:t>
+      </w:r>
+      <w:r>
+        <w:rPr>
+          <w:bCs/>
+          <w:szCs w:val="16"/>
+        </w:rPr>
+        <w:t>memo</w:t>
+      </w:r>
+      <w:r>
+        <w:rPr>
+          <w:rFonts w:hint="eastAsia"/>
+          <w:bCs/>
+          <w:szCs w:val="16"/>
+        </w:rPr>
+        <w:t>를 적용하였다면 parent component에도 적용.</w:t>
+      </w:r>
+    </w:p>
+    <w:p>
+      <w:pPr>
+        <w:widowControl/>
+        <w:wordWrap/>
+        <w:autoSpaceDE/>
+        <w:autoSpaceDN/>
+        <w:rPr>
+          <w:bCs/>
+          <w:szCs w:val="16"/>
+        </w:rPr>
+      </w:pPr>
+      <w:r>
+        <w:rPr>
+          <w:bCs/>
+          <w:szCs w:val="16"/>
+        </w:rPr>
+        <w:br w:type="page"/>
+      </w:r>
+    </w:p>
+    <w:p>
+      <w:pPr>
+        <w:widowControl/>
+        <w:tabs>
+          <w:tab w:val="left" w:pos="1250"/>
+        </w:tabs>
+        <w:wordWrap/>
+        <w:autoSpaceDE/>
+        <w:autoSpaceDN/>
+        <w:rPr>
+          <w:b/>
+          <w:bCs/>
+          <w:sz w:val="28"/>
+          <w:szCs w:val="16"/>
+        </w:rPr>
+      </w:pPr>
+      <w:r>
+        <w:rPr>
+          <w:rFonts w:hint="eastAsia"/>
+          <w:b/>
+          <w:bCs/>
+          <w:sz w:val="28"/>
+          <w:szCs w:val="16"/>
+        </w:rPr>
+        <w:lastRenderedPageBreak/>
+        <w:t xml:space="preserve">15. </w:t>
+      </w:r>
+      <w:r>
+        <w:rPr>
+          <w:rFonts w:hint="eastAsia"/>
+          <w:b/>
+          <w:bCs/>
+          <w:sz w:val="28"/>
+          <w:szCs w:val="16"/>
+        </w:rPr>
+        <w:t>조건문</w:t>
+      </w:r>
+    </w:p>
+    <w:p>
+      <w:pPr>
+        <w:widowControl/>
+        <w:tabs>
+          <w:tab w:val="left" w:pos="1250"/>
+        </w:tabs>
+        <w:wordWrap/>
+        <w:autoSpaceDE/>
+        <w:autoSpaceDN/>
+        <w:rPr>
+          <w:b/>
+          <w:bCs/>
+          <w:szCs w:val="16"/>
+        </w:rPr>
+      </w:pPr>
+      <w:r>
+        <w:rPr>
+          <w:rFonts w:hint="eastAsia"/>
+          <w:b/>
+          <w:bCs/>
+          <w:szCs w:val="16"/>
+        </w:rPr>
+        <w:t># ResponseCheck.jsx</w:t>
+      </w:r>
+      <w:r>
+        <w:rPr>
+          <w:b/>
+          <w:bCs/>
+          <w:szCs w:val="16"/>
+        </w:rPr>
+        <w:t xml:space="preserve"> Class ver.</w:t>
+      </w:r>
+    </w:p>
+    <w:p>
+      <w:pPr>
+        <w:widowControl/>
+        <w:tabs>
+          <w:tab w:val="left" w:pos="1250"/>
+        </w:tabs>
+        <w:wordWrap/>
+        <w:autoSpaceDE/>
+        <w:autoSpaceDN/>
+        <w:rPr>
+          <w:rFonts w:hint="eastAsia"/>
+          <w:b/>
+          <w:bCs/>
+          <w:szCs w:val="16"/>
+        </w:rPr>
+      </w:pPr>
+      <w:r>
+        <w:rPr>
+          <w:b/>
+          <w:bCs/>
+          <w:szCs w:val="16"/>
+        </w:rPr>
+        <w:drawing>
+          <wp:inline distT="0" distB="0" distL="0" distR="0" wp14:anchorId="1C20B358" wp14:editId="1A022AF9">
+            <wp:extent cx="4323548" cy="6187032"/>
+            <wp:effectExtent l="0" t="0" r="1270" b="4445"/>
+            <wp:docPr id="70" name="그림 70"/>
+            <wp:cNvGraphicFramePr>
+              <a:graphicFrameLocks xmlns:a="http://schemas.openxmlformats.org/drawingml/2006/main" noChangeAspect="1"/>
+            </wp:cNvGraphicFramePr>
+            <a:graphic xmlns:a="http://schemas.openxmlformats.org/drawingml/2006/main">
+              <a:graphicData uri="http://schemas.openxmlformats.org/drawingml/2006/picture">
+                <pic:pic xmlns:pic="http://schemas.openxmlformats.org/drawingml/2006/picture">
+                  <pic:nvPicPr>
+                    <pic:cNvPr id="1" name=""/>
+                    <pic:cNvPicPr/>
+                  </pic:nvPicPr>
+                  <pic:blipFill>
+                    <a:blip r:embed="rId62"/>
+                    <a:stretch>
+                      <a:fillRect/>
+                    </a:stretch>
+                  </pic:blipFill>
+                  <pic:spPr>
+                    <a:xfrm>
+                      <a:off x="0" y="0"/>
+                      <a:ext cx="4334845" cy="6203198"/>
+                    </a:xfrm>
+                    <a:prstGeom prst="rect">
+                      <a:avLst/>
+                    </a:prstGeom>
+                  </pic:spPr>
+                </pic:pic>
+              </a:graphicData>
+            </a:graphic>
+          </wp:inline>
+        </w:drawing>
+      </w:r>
+    </w:p>
+    <w:p>
+      <w:pPr>
+        <w:widowControl/>
+        <w:tabs>
+          <w:tab w:val="left" w:pos="1250"/>
+        </w:tabs>
+        <w:wordWrap/>
+        <w:autoSpaceDE/>
+        <w:autoSpaceDN/>
+        <w:rPr>
+          <w:b/>
+          <w:bCs/>
+          <w:szCs w:val="16"/>
+        </w:rPr>
+      </w:pPr>
+      <w:r>
+        <w:rPr>
+          <w:b/>
+          <w:bCs/>
+          <w:szCs w:val="16"/>
+        </w:rPr>
+        <w:lastRenderedPageBreak/>
+        <w:drawing>
+          <wp:inline distT="0" distB="0" distL="0" distR="0" wp14:anchorId="694CC570" wp14:editId="0A9EF22A">
+            <wp:extent cx="4235460" cy="5450552"/>
+            <wp:effectExtent l="0" t="0" r="0" b="0"/>
+            <wp:docPr id="69" name="그림 69"/>
+            <wp:cNvGraphicFramePr>
+              <a:graphicFrameLocks xmlns:a="http://schemas.openxmlformats.org/drawingml/2006/main" noChangeAspect="1"/>
+            </wp:cNvGraphicFramePr>
+            <a:graphic xmlns:a="http://schemas.openxmlformats.org/drawingml/2006/main">
+              <a:graphicData uri="http://schemas.openxmlformats.org/drawingml/2006/picture">
+                <pic:pic xmlns:pic="http://schemas.openxmlformats.org/drawingml/2006/picture">
+                  <pic:nvPicPr>
+                    <pic:cNvPr id="1" name=""/>
+                    <pic:cNvPicPr/>
+                  </pic:nvPicPr>
+                  <pic:blipFill>
+                    <a:blip r:embed="rId63"/>
+                    <a:stretch>
+                      <a:fillRect/>
+                    </a:stretch>
+                  </pic:blipFill>
+                  <pic:spPr>
+                    <a:xfrm>
+                      <a:off x="0" y="0"/>
+                      <a:ext cx="4242967" cy="5460213"/>
+                    </a:xfrm>
+                    <a:prstGeom prst="rect">
+                      <a:avLst/>
+                    </a:prstGeom>
+                  </pic:spPr>
+                </pic:pic>
+              </a:graphicData>
+            </a:graphic>
+          </wp:inline>
+        </w:drawing>
+      </w:r>
+    </w:p>
+    <w:p>
+      <w:pPr>
+        <w:widowControl/>
+        <w:tabs>
+          <w:tab w:val="left" w:pos="1250"/>
+        </w:tabs>
+        <w:wordWrap/>
+        <w:autoSpaceDE/>
+        <w:autoSpaceDN/>
+        <w:rPr>
+          <w:bCs/>
+          <w:szCs w:val="16"/>
+        </w:rPr>
+      </w:pPr>
+      <w:r>
+        <w:rPr>
+          <w:bCs/>
+          <w:szCs w:val="16"/>
+        </w:rPr>
+        <w:t>-</w:t>
+      </w:r>
+      <w:r>
+        <w:rPr>
+          <w:rFonts w:hint="eastAsia"/>
+          <w:bCs/>
+          <w:szCs w:val="16"/>
+        </w:rPr>
+        <w:t xml:space="preserve"> jsx</w:t>
+      </w:r>
+      <w:r>
+        <w:rPr>
+          <w:bCs/>
+          <w:szCs w:val="16"/>
+        </w:rPr>
+        <w:t xml:space="preserve"> </w:t>
+      </w:r>
+      <w:r>
+        <w:rPr>
+          <w:rFonts w:hint="eastAsia"/>
+          <w:bCs/>
+          <w:szCs w:val="16"/>
+        </w:rPr>
+        <w:t xml:space="preserve">내에서 </w:t>
+      </w:r>
+      <w:r>
+        <w:rPr>
+          <w:bCs/>
+          <w:szCs w:val="16"/>
+        </w:rPr>
+        <w:t>if</w:t>
+      </w:r>
+      <w:r>
+        <w:rPr>
+          <w:rFonts w:hint="eastAsia"/>
+          <w:bCs/>
+          <w:szCs w:val="16"/>
+        </w:rPr>
+        <w:t xml:space="preserve">문을 직접 입력 할 수 없기 때문에 따로 빼서 삼항 연산자 등으로 </w:t>
+      </w:r>
+      <w:r>
+        <w:rPr>
+          <w:rFonts w:hint="eastAsia"/>
+          <w:bCs/>
+          <w:szCs w:val="16"/>
+        </w:rPr>
+        <w:t xml:space="preserve">조건문을 </w:t>
+      </w:r>
+      <w:r>
+        <w:rPr>
+          <w:rFonts w:hint="eastAsia"/>
+          <w:bCs/>
+          <w:szCs w:val="16"/>
+        </w:rPr>
+        <w:t>작성한다.</w:t>
+      </w:r>
+    </w:p>
+    <w:p>
+      <w:pPr>
+        <w:widowControl/>
+        <w:tabs>
+          <w:tab w:val="left" w:pos="1250"/>
+        </w:tabs>
+        <w:wordWrap/>
+        <w:autoSpaceDE/>
+        <w:autoSpaceDN/>
+        <w:rPr>
+          <w:bCs/>
+          <w:szCs w:val="16"/>
+        </w:rPr>
+      </w:pPr>
+    </w:p>
+    <w:p>
+      <w:pPr>
+        <w:widowControl/>
+        <w:wordWrap/>
+        <w:autoSpaceDE/>
+        <w:autoSpaceDN/>
+        <w:rPr>
+          <w:b/>
+          <w:bCs/>
+          <w:sz w:val="28"/>
+          <w:szCs w:val="16"/>
+        </w:rPr>
+      </w:pPr>
+      <w:r>
+        <w:rPr>
+          <w:b/>
+          <w:bCs/>
+          <w:sz w:val="28"/>
+          <w:szCs w:val="16"/>
+        </w:rPr>
+        <w:br w:type="page"/>
+      </w:r>
+    </w:p>
+    <w:p>
+      <w:pPr>
+        <w:widowControl/>
+        <w:tabs>
+          <w:tab w:val="left" w:pos="1250"/>
+        </w:tabs>
+        <w:wordWrap/>
+        <w:autoSpaceDE/>
+        <w:autoSpaceDN/>
+        <w:rPr>
+          <w:b/>
+          <w:bCs/>
+          <w:sz w:val="28"/>
+          <w:szCs w:val="16"/>
+        </w:rPr>
+      </w:pPr>
+      <w:r>
+        <w:rPr>
+          <w:b/>
+          <w:bCs/>
+          <w:sz w:val="28"/>
+          <w:szCs w:val="16"/>
+        </w:rPr>
+        <w:lastRenderedPageBreak/>
+        <w:t>16. Response Check Game</w:t>
+      </w:r>
+      <w:r>
+        <w:rPr>
+          <w:b/>
+          <w:bCs/>
+          <w:sz w:val="28"/>
+          <w:szCs w:val="16"/>
+        </w:rPr>
+        <w:t xml:space="preserve"> Hook ver.</w:t>
+      </w:r>
+    </w:p>
+    <w:p>
+      <w:pPr>
+        <w:widowControl/>
+        <w:tabs>
+          <w:tab w:val="left" w:pos="1250"/>
+        </w:tabs>
+        <w:wordWrap/>
+        <w:autoSpaceDE/>
+        <w:autoSpaceDN/>
+        <w:rPr>
+          <w:bCs/>
+          <w:szCs w:val="16"/>
+        </w:rPr>
+      </w:pPr>
+      <w:r>
+        <w:rPr>
+          <w:rFonts w:hint="eastAsia"/>
+          <w:bCs/>
+          <w:szCs w:val="16"/>
+        </w:rPr>
+        <w:t>-</w:t>
+      </w:r>
+      <w:r>
+        <w:rPr>
+          <w:bCs/>
+          <w:szCs w:val="16"/>
+        </w:rPr>
+        <w:t xml:space="preserve"> </w:t>
+      </w:r>
+      <w:r>
+        <w:rPr>
+          <w:rFonts w:hint="eastAsia"/>
+          <w:bCs/>
+          <w:szCs w:val="16"/>
+        </w:rPr>
+        <w:t xml:space="preserve">값이 바뀌어도 </w:t>
+      </w:r>
+      <w:r>
+        <w:rPr>
+          <w:bCs/>
+          <w:szCs w:val="16"/>
+        </w:rPr>
+        <w:t>rendering</w:t>
+      </w:r>
+      <w:r>
+        <w:rPr>
+          <w:rFonts w:hint="eastAsia"/>
+          <w:bCs/>
+          <w:szCs w:val="16"/>
+        </w:rPr>
+        <w:t xml:space="preserve"> 안 되게 하려면 </w:t>
+      </w:r>
+      <w:r>
+        <w:rPr>
+          <w:bCs/>
+          <w:szCs w:val="16"/>
+        </w:rPr>
+        <w:t xml:space="preserve">useRef() </w:t>
+      </w:r>
+      <w:r>
+        <w:rPr>
+          <w:rFonts w:hint="eastAsia"/>
+          <w:bCs/>
+          <w:szCs w:val="16"/>
+        </w:rPr>
+        <w:t>쓰면 됨.</w:t>
+      </w:r>
+    </w:p>
+    <w:p>
+      <w:pPr>
+        <w:widowControl/>
+        <w:tabs>
+          <w:tab w:val="left" w:pos="1250"/>
+        </w:tabs>
+        <w:wordWrap/>
+        <w:autoSpaceDE/>
+        <w:autoSpaceDN/>
+        <w:rPr>
+          <w:rFonts w:hint="eastAsia"/>
+          <w:bCs/>
+          <w:szCs w:val="16"/>
+        </w:rPr>
+      </w:pPr>
+      <w:r>
+        <w:rPr>
+          <w:bCs/>
+          <w:szCs w:val="16"/>
+        </w:rPr>
+        <w:t xml:space="preserve">- </w:t>
+      </w:r>
+      <w:r>
+        <w:rPr>
+          <w:rFonts w:hint="eastAsia"/>
+          <w:bCs/>
+          <w:szCs w:val="16"/>
+        </w:rPr>
+        <w:t>useRef()</w:t>
+      </w:r>
+      <w:r>
+        <w:rPr>
+          <w:bCs/>
+          <w:szCs w:val="16"/>
+        </w:rPr>
+        <w:t xml:space="preserve"> </w:t>
+      </w:r>
+      <w:r>
+        <w:rPr>
+          <w:rFonts w:hint="eastAsia"/>
+          <w:bCs/>
+          <w:szCs w:val="16"/>
+        </w:rPr>
+        <w:t xml:space="preserve">적용한 변수는 </w:t>
+      </w:r>
+      <w:r>
+        <w:rPr>
+          <w:bCs/>
+          <w:szCs w:val="16"/>
+        </w:rPr>
+        <w:t>current</w:t>
+      </w:r>
+      <w:r>
+        <w:rPr>
+          <w:rFonts w:hint="eastAsia"/>
+          <w:bCs/>
+          <w:szCs w:val="16"/>
+        </w:rPr>
+        <w:t>를 붙여서 활용.</w:t>
+      </w:r>
+    </w:p>
+    <w:p>
+      <w:pPr>
+        <w:widowControl/>
+        <w:tabs>
+          <w:tab w:val="left" w:pos="1250"/>
+        </w:tabs>
+        <w:wordWrap/>
+        <w:autoSpaceDE/>
+        <w:autoSpaceDN/>
+        <w:rPr>
+          <w:bCs/>
+          <w:szCs w:val="16"/>
+        </w:rPr>
+      </w:pPr>
+      <w:r>
+        <w:rPr>
+          <w:bCs/>
+          <w:szCs w:val="16"/>
+        </w:rPr>
+        <w:drawing>
+          <wp:inline distT="0" distB="0" distL="0" distR="0" wp14:anchorId="5F5E1669" wp14:editId="58C9D62F">
+            <wp:extent cx="4187892" cy="4692769"/>
+            <wp:effectExtent l="0" t="0" r="3175" b="0"/>
+            <wp:docPr id="71" name="그림 71"/>
+            <wp:cNvGraphicFramePr>
+              <a:graphicFrameLocks xmlns:a="http://schemas.openxmlformats.org/drawingml/2006/main" noChangeAspect="1"/>
+            </wp:cNvGraphicFramePr>
+            <a:graphic xmlns:a="http://schemas.openxmlformats.org/drawingml/2006/main">
+              <a:graphicData uri="http://schemas.openxmlformats.org/drawingml/2006/picture">
+                <pic:pic xmlns:pic="http://schemas.openxmlformats.org/drawingml/2006/picture">
+                  <pic:nvPicPr>
+                    <pic:cNvPr id="1" name=""/>
+                    <pic:cNvPicPr/>
+                  </pic:nvPicPr>
+                  <pic:blipFill>
+                    <a:blip r:embed="rId64"/>
+                    <a:stretch>
+                      <a:fillRect/>
+                    </a:stretch>
+                  </pic:blipFill>
+                  <pic:spPr>
+                    <a:xfrm>
+                      <a:off x="0" y="0"/>
+                      <a:ext cx="4203797" cy="4710591"/>
+                    </a:xfrm>
+                    <a:prstGeom prst="rect">
+                      <a:avLst/>
+                    </a:prstGeom>
+                  </pic:spPr>
+                </pic:pic>
+              </a:graphicData>
+            </a:graphic>
+          </wp:inline>
+        </w:drawing>
+      </w:r>
+    </w:p>
+    <w:p>
+      <w:pPr>
+        <w:widowControl/>
+        <w:tabs>
+          <w:tab w:val="left" w:pos="1250"/>
+        </w:tabs>
+        <w:wordWrap/>
+        <w:autoSpaceDE/>
+        <w:autoSpaceDN/>
+        <w:rPr>
+          <w:bCs/>
+          <w:szCs w:val="16"/>
+        </w:rPr>
+      </w:pPr>
+      <w:r>
+        <w:rPr>
+          <w:bCs/>
+          <w:szCs w:val="16"/>
+        </w:rPr>
+        <w:drawing>
+          <wp:inline distT="0" distB="0" distL="0" distR="0" wp14:anchorId="27860C8D" wp14:editId="6FB14060">
+            <wp:extent cx="4248858" cy="3778370"/>
+            <wp:effectExtent l="0" t="0" r="0" b="0"/>
+            <wp:docPr id="72" name="그림 72"/>
+            <wp:cNvGraphicFramePr>
+              <a:graphicFrameLocks xmlns:a="http://schemas.openxmlformats.org/drawingml/2006/main" noChangeAspect="1"/>
+            </wp:cNvGraphicFramePr>
+            <a:graphic xmlns:a="http://schemas.openxmlformats.org/drawingml/2006/main">
+              <a:graphicData uri="http://schemas.openxmlformats.org/drawingml/2006/picture">
+                <pic:pic xmlns:pic="http://schemas.openxmlformats.org/drawingml/2006/picture">
+                  <pic:nvPicPr>
+                    <pic:cNvPr id="1" name=""/>
+                    <pic:cNvPicPr/>
+                  </pic:nvPicPr>
+                  <pic:blipFill>
+                    <a:blip r:embed="rId65"/>
+                    <a:stretch>
+                      <a:fillRect/>
+                    </a:stretch>
+                  </pic:blipFill>
+                  <pic:spPr>
+                    <a:xfrm>
+                      <a:off x="0" y="0"/>
+                      <a:ext cx="4274263" cy="3800962"/>
+                    </a:xfrm>
+                    <a:prstGeom prst="rect">
+                      <a:avLst/>
+                    </a:prstGeom>
+                  </pic:spPr>
+                </pic:pic>
+              </a:graphicData>
+            </a:graphic>
+          </wp:inline>
+        </w:drawing>
+      </w:r>
+    </w:p>
+    <w:p>
+      <w:pPr>
+        <w:widowControl/>
+        <w:tabs>
+          <w:tab w:val="left" w:pos="1250"/>
+        </w:tabs>
+        <w:wordWrap/>
+        <w:autoSpaceDE/>
+        <w:autoSpaceDN/>
+        <w:rPr>
+          <w:rFonts w:hint="eastAsia"/>
+          <w:b/>
+          <w:bCs/>
+          <w:sz w:val="28"/>
+          <w:szCs w:val="16"/>
+        </w:rPr>
+      </w:pPr>
+      <w:r>
+        <w:rPr>
+          <w:rFonts w:hint="eastAsia"/>
+          <w:b/>
+          <w:bCs/>
+          <w:sz w:val="28"/>
+          <w:szCs w:val="16"/>
+        </w:rPr>
+        <w:lastRenderedPageBreak/>
+        <w:t xml:space="preserve">17. </w:t>
+      </w:r>
+      <w:r>
+        <w:rPr>
+          <w:rFonts w:hint="eastAsia"/>
+          <w:b/>
+          <w:bCs/>
+          <w:sz w:val="28"/>
+          <w:szCs w:val="16"/>
+        </w:rPr>
+        <w:t xml:space="preserve">Directly </w:t>
+      </w:r>
+      <w:r>
+        <w:rPr>
+          <w:rFonts w:hint="eastAsia"/>
+          <w:b/>
+          <w:bCs/>
+          <w:sz w:val="28"/>
+          <w:szCs w:val="16"/>
+        </w:rPr>
+        <w:t xml:space="preserve">Write </w:t>
+      </w:r>
+      <w:r>
+        <w:rPr>
+          <w:b/>
+          <w:bCs/>
+          <w:sz w:val="28"/>
+          <w:szCs w:val="16"/>
+        </w:rPr>
+        <w:t>if &amp; for in JSX</w:t>
       </w:r>
       <w:bookmarkStart w:id="0" w:name="_GoBack"/>
       <w:bookmarkEnd w:id="0"/>
-      <w:r>
-        <w:rPr>
-          <w:bCs/>
-          <w:szCs w:val="16"/>
-        </w:rPr>
-        <w:t>rendering</w:t>
-      </w:r>
-      <w:r>
-        <w:rPr>
-          <w:rFonts w:hint="eastAsia"/>
-          <w:bCs/>
-          <w:szCs w:val="16"/>
-        </w:rPr>
-        <w:t>됨.</w:t>
-      </w:r>
-      <w:r>
-        <w:rPr>
-          <w:bCs/>
-          <w:szCs w:val="16"/>
-        </w:rPr>
-        <w:t xml:space="preserve"> </w:t>
-      </w:r>
-      <w:r>
-        <w:rPr>
-          <w:rFonts w:hint="eastAsia"/>
-          <w:bCs/>
-          <w:szCs w:val="16"/>
-        </w:rPr>
-        <w:t xml:space="preserve">따라서 </w:t>
-      </w:r>
-      <w:r>
-        <w:rPr>
-          <w:bCs/>
-          <w:szCs w:val="16"/>
-        </w:rPr>
-        <w:t xml:space="preserve">application </w:t>
-      </w:r>
-      <w:r>
-        <w:rPr>
-          <w:rFonts w:hint="eastAsia"/>
-          <w:bCs/>
-          <w:szCs w:val="16"/>
-        </w:rPr>
-        <w:t>크기가 커질수록 문제 발생.</w:t>
-      </w:r>
     </w:p>
     <w:sectPr>
       <w:pgSz w:w="11906" w:h="16838"/>

</xml_diff>

<commit_message>
fin rock scissors paper
</commit_message>
<xml_diff>
--- a/zerocho_react.docx
+++ b/zerocho_react.docx
@@ -1,6 +1,6 @@
 
 <file path=word/document.xml><?xml version="1.0" encoding="utf-8"?>
-<w:document xmlns:wpc="http://schemas.microsoft.com/office/word/2010/wordprocessingCanvas" xmlns:cx="http://schemas.microsoft.com/office/drawing/2014/chartex" xmlns:cx1="http://schemas.microsoft.com/office/drawing/2015/9/8/chartex" xmlns:cx2="http://schemas.microsoft.com/office/drawing/2015/10/21/chartex" xmlns:cx3="http://schemas.microsoft.com/office/drawing/2016/5/9/chartex" xmlns:cx4="http://schemas.microsoft.com/office/drawing/2016/5/10/chartex" xmlns:cx5="http://schemas.microsoft.com/office/drawing/2016/5/11/chartex" xmlns:cx6="http://schemas.microsoft.com/office/drawing/2016/5/12/chartex" xmlns:cx7="http://schemas.microsoft.com/office/drawing/2016/5/13/chartex" xmlns:cx8="http://schemas.microsoft.com/office/drawing/2016/5/14/chartex" xmlns:mc="http://schemas.openxmlformats.org/markup-compatibility/2006" xmlns:aink="http://schemas.microsoft.com/office/drawing/2016/ink" xmlns:am3d="http://schemas.microsoft.com/office/drawing/2017/model3d" xmlns:o="urn:schemas-microsoft-com:office:office" xmlns:oel="http://schemas.microsoft.com/office/2019/extlst" xmlns:r="http://schemas.openxmlformats.org/officeDocument/2006/relationships" xmlns:m="http://schemas.openxmlformats.org/officeDocument/2006/math" xmlns:v="urn:schemas-microsoft-com:vml" xmlns:wp14="http://schemas.microsoft.com/office/word/2010/wordprocessingDrawing" xmlns:wp="http://schemas.openxmlformats.org/drawingml/2006/wordprocessingDrawing" xmlns:w10="urn:schemas-microsoft-com:office:word" xmlns:w="http://schemas.openxmlformats.org/wordprocessingml/2006/main" xmlns:w14="http://schemas.microsoft.com/office/word/2010/wordml" xmlns:w15="http://schemas.microsoft.com/office/word/2012/wordml" xmlns:w16cex="http://schemas.microsoft.com/office/word/2018/wordml/cex" xmlns:w16cid="http://schemas.microsoft.com/office/word/2016/wordml/cid" xmlns:w16="http://schemas.microsoft.com/office/word/2018/wordml" xmlns:w16sdtdh="http://schemas.microsoft.com/office/word/2020/wordml/sdtdatahash" xmlns:w16se="http://schemas.microsoft.com/office/word/2015/wordml/symex" xmlns:wpg="http://schemas.microsoft.com/office/word/2010/wordprocessingGroup" xmlns:wpi="http://schemas.microsoft.com/office/word/2010/wordprocessingInk" xmlns:wne="http://schemas.microsoft.com/office/word/2006/wordml" xmlns:wps="http://schemas.microsoft.com/office/word/2010/wordprocessingShape" mc:Ignorable="w14 w15 w16se w16cid w16 w16cex w16sdtdh wp14">
+<w:document xmlns:wpc="http://schemas.microsoft.com/office/word/2010/wordprocessingCanvas" xmlns:cx="http://schemas.microsoft.com/office/drawing/2014/chartex" xmlns:mc="http://schemas.openxmlformats.org/markup-compatibility/2006" xmlns:o="urn:schemas-microsoft-com:office:office" xmlns:r="http://schemas.openxmlformats.org/officeDocument/2006/relationships" xmlns:m="http://schemas.openxmlformats.org/officeDocument/2006/math" xmlns:v="urn:schemas-microsoft-com:vml" xmlns:wp14="http://schemas.microsoft.com/office/word/2010/wordprocessingDrawing" xmlns:wp="http://schemas.openxmlformats.org/drawingml/2006/wordprocessingDrawing" xmlns:w10="urn:schemas-microsoft-com:office:word" xmlns:w="http://schemas.openxmlformats.org/wordprocessingml/2006/main" xmlns:w14="http://schemas.microsoft.com/office/word/2010/wordml" xmlns:w15="http://schemas.microsoft.com/office/word/2012/wordml" xmlns:w16se="http://schemas.microsoft.com/office/word/2015/wordml/symex" xmlns:wpg="http://schemas.microsoft.com/office/word/2010/wordprocessingGroup" xmlns:wpi="http://schemas.microsoft.com/office/word/2010/wordprocessingInk" xmlns:wne="http://schemas.microsoft.com/office/word/2006/wordml" xmlns:wps="http://schemas.microsoft.com/office/word/2010/wordprocessingShape" mc:Ignorable="w14 w15 w16se wp14">
   <w:body>
     <w:p>
       <w:pPr>
@@ -7670,15 +7670,7 @@
           <w:bCs/>
           <w:szCs w:val="16"/>
         </w:rPr>
-        <w:t>_</w:t>
-      </w:r>
-      <w:r>
-        <w:rPr>
-          <w:b/>
-          <w:bCs/>
-          <w:szCs w:val="16"/>
-        </w:rPr>
-        <w:t>hooks</w:t>
+        <w:t>_hooks</w:t>
       </w:r>
       <w:r>
         <w:rPr>
@@ -7709,6 +7701,7 @@
         <w:rPr>
           <w:b/>
           <w:bCs/>
+          <w:noProof/>
           <w:szCs w:val="16"/>
         </w:rPr>
         <w:drawing>
@@ -7898,6 +7891,7 @@
         <w:rPr>
           <w:b/>
           <w:bCs/>
+          <w:noProof/>
           <w:szCs w:val="16"/>
         </w:rPr>
         <w:drawing>
@@ -7980,16 +7974,16 @@
         <w:autoSpaceDE/>
         <w:autoSpaceDN/>
         <w:rPr>
-          <w:rFonts w:hint="eastAsia"/>
-          <w:b/>
-          <w:bCs/>
-          <w:szCs w:val="16"/>
-        </w:rPr>
-      </w:pPr>
-      <w:r>
-        <w:rPr>
-          <w:b/>
-          <w:bCs/>
+          <w:b/>
+          <w:bCs/>
+          <w:szCs w:val="16"/>
+        </w:rPr>
+      </w:pPr>
+      <w:r>
+        <w:rPr>
+          <w:b/>
+          <w:bCs/>
+          <w:noProof/>
           <w:szCs w:val="16"/>
         </w:rPr>
         <w:drawing>
@@ -8029,6 +8023,970 @@
         </w:drawing>
       </w:r>
     </w:p>
+    <w:p>
+      <w:pPr>
+        <w:widowControl/>
+        <w:wordWrap/>
+        <w:autoSpaceDE/>
+        <w:autoSpaceDN/>
+        <w:rPr>
+          <w:b/>
+          <w:bCs/>
+          <w:szCs w:val="16"/>
+        </w:rPr>
+      </w:pPr>
+      <w:r>
+        <w:rPr>
+          <w:b/>
+          <w:bCs/>
+          <w:szCs w:val="16"/>
+        </w:rPr>
+        <w:br w:type="page"/>
+      </w:r>
+    </w:p>
+    <w:p>
+      <w:pPr>
+        <w:widowControl/>
+        <w:tabs>
+          <w:tab w:val="left" w:pos="1250"/>
+        </w:tabs>
+        <w:wordWrap/>
+        <w:autoSpaceDE/>
+        <w:autoSpaceDN/>
+        <w:rPr>
+          <w:b/>
+          <w:bCs/>
+          <w:sz w:val="28"/>
+          <w:szCs w:val="16"/>
+        </w:rPr>
+      </w:pPr>
+      <w:r>
+        <w:rPr>
+          <w:rFonts w:hint="eastAsia"/>
+          <w:b/>
+          <w:bCs/>
+          <w:sz w:val="28"/>
+          <w:szCs w:val="16"/>
+        </w:rPr>
+        <w:lastRenderedPageBreak/>
+        <w:t xml:space="preserve">16. </w:t>
+      </w:r>
+      <w:r>
+        <w:rPr>
+          <w:b/>
+          <w:bCs/>
+          <w:sz w:val="28"/>
+          <w:szCs w:val="16"/>
+        </w:rPr>
+        <w:t>Rock</w:t>
+      </w:r>
+      <w:r>
+        <w:rPr>
+          <w:b/>
+          <w:bCs/>
+          <w:sz w:val="28"/>
+          <w:szCs w:val="16"/>
+        </w:rPr>
+        <w:t xml:space="preserve">! </w:t>
+      </w:r>
+      <w:r>
+        <w:rPr>
+          <w:b/>
+          <w:bCs/>
+          <w:sz w:val="28"/>
+          <w:szCs w:val="16"/>
+        </w:rPr>
+        <w:t>Scissors</w:t>
+      </w:r>
+      <w:r>
+        <w:rPr>
+          <w:b/>
+          <w:bCs/>
+          <w:sz w:val="28"/>
+          <w:szCs w:val="16"/>
+        </w:rPr>
+        <w:t xml:space="preserve">! </w:t>
+      </w:r>
+      <w:r>
+        <w:rPr>
+          <w:b/>
+          <w:bCs/>
+          <w:sz w:val="28"/>
+          <w:szCs w:val="16"/>
+        </w:rPr>
+        <w:t>Paper</w:t>
+      </w:r>
+      <w:r>
+        <w:rPr>
+          <w:b/>
+          <w:bCs/>
+          <w:sz w:val="28"/>
+          <w:szCs w:val="16"/>
+        </w:rPr>
+        <w:t>!</w:t>
+      </w:r>
+    </w:p>
+    <w:p>
+      <w:pPr>
+        <w:widowControl/>
+        <w:tabs>
+          <w:tab w:val="left" w:pos="1250"/>
+        </w:tabs>
+        <w:wordWrap/>
+        <w:autoSpaceDE/>
+        <w:autoSpaceDN/>
+        <w:rPr>
+          <w:b/>
+          <w:bCs/>
+          <w:szCs w:val="16"/>
+        </w:rPr>
+      </w:pPr>
+      <w:r>
+        <w:rPr>
+          <w:rFonts w:hint="eastAsia"/>
+          <w:b/>
+          <w:bCs/>
+          <w:szCs w:val="16"/>
+        </w:rPr>
+        <w:t>Component's Life Cycle</w:t>
+      </w:r>
+      <w:r>
+        <w:rPr>
+          <w:b/>
+          <w:bCs/>
+          <w:szCs w:val="16"/>
+        </w:rPr>
+        <w:t>(if class)</w:t>
+      </w:r>
+    </w:p>
+    <w:p>
+      <w:pPr>
+        <w:widowControl/>
+        <w:tabs>
+          <w:tab w:val="left" w:pos="1250"/>
+        </w:tabs>
+        <w:wordWrap/>
+        <w:autoSpaceDE/>
+        <w:autoSpaceDN/>
+        <w:rPr>
+          <w:rFonts w:eastAsiaTheme="minorHAnsi"/>
+          <w:bCs/>
+          <w:szCs w:val="16"/>
+        </w:rPr>
+      </w:pPr>
+      <w:r>
+        <w:rPr>
+          <w:rFonts w:eastAsiaTheme="minorHAnsi"/>
+          <w:bCs/>
+          <w:szCs w:val="16"/>
+        </w:rPr>
+        <w:t xml:space="preserve">constructor → render </w:t>
+      </w:r>
+      <w:r>
+        <w:rPr>
+          <w:rFonts w:eastAsiaTheme="minorHAnsi"/>
+          <w:bCs/>
+          <w:szCs w:val="16"/>
+        </w:rPr>
+        <w:t>→</w:t>
+      </w:r>
+      <w:r>
+        <w:rPr>
+          <w:rFonts w:eastAsiaTheme="minorHAnsi"/>
+          <w:bCs/>
+          <w:szCs w:val="16"/>
+        </w:rPr>
+        <w:t xml:space="preserve"> ref </w:t>
+      </w:r>
+      <w:r>
+        <w:rPr>
+          <w:rFonts w:eastAsiaTheme="minorHAnsi"/>
+          <w:bCs/>
+          <w:szCs w:val="16"/>
+        </w:rPr>
+        <w:t>→</w:t>
+      </w:r>
+      <w:r>
+        <w:rPr>
+          <w:rFonts w:eastAsiaTheme="minorHAnsi"/>
+          <w:bCs/>
+          <w:szCs w:val="16"/>
+        </w:rPr>
+        <w:t xml:space="preserve"> componentDidMount </w:t>
+      </w:r>
+      <w:r>
+        <w:rPr>
+          <w:rFonts w:eastAsiaTheme="minorHAnsi"/>
+          <w:bCs/>
+          <w:szCs w:val="16"/>
+        </w:rPr>
+        <w:t>→</w:t>
+      </w:r>
+      <w:r>
+        <w:rPr>
+          <w:rFonts w:eastAsiaTheme="minorHAnsi"/>
+          <w:bCs/>
+          <w:szCs w:val="16"/>
+        </w:rPr>
+        <w:t xml:space="preserve"> (whenever setState/props changed </w:t>
+      </w:r>
+      <w:r>
+        <w:rPr>
+          <w:rFonts w:eastAsiaTheme="minorHAnsi"/>
+          <w:bCs/>
+          <w:szCs w:val="16"/>
+        </w:rPr>
+        <w:t>→</w:t>
+      </w:r>
+      <w:r>
+        <w:rPr>
+          <w:rFonts w:eastAsiaTheme="minorHAnsi"/>
+          <w:bCs/>
+          <w:szCs w:val="16"/>
+        </w:rPr>
+        <w:t xml:space="preserve"> shouldComponentUpdate </w:t>
+      </w:r>
+      <w:r>
+        <w:rPr>
+          <w:rFonts w:eastAsiaTheme="minorHAnsi"/>
+          <w:bCs/>
+          <w:szCs w:val="16"/>
+        </w:rPr>
+        <w:t>→</w:t>
+      </w:r>
+      <w:r>
+        <w:rPr>
+          <w:rFonts w:eastAsiaTheme="minorHAnsi"/>
+          <w:bCs/>
+          <w:szCs w:val="16"/>
+        </w:rPr>
+        <w:t xml:space="preserve"> render </w:t>
+      </w:r>
+      <w:r>
+        <w:rPr>
+          <w:rFonts w:eastAsiaTheme="minorHAnsi"/>
+          <w:bCs/>
+          <w:szCs w:val="16"/>
+        </w:rPr>
+        <w:t>→</w:t>
+      </w:r>
+      <w:r>
+        <w:rPr>
+          <w:rFonts w:eastAsiaTheme="minorHAnsi"/>
+          <w:bCs/>
+          <w:szCs w:val="16"/>
+        </w:rPr>
+        <w:t xml:space="preserve"> componentDidUpdate) </w:t>
+      </w:r>
+      <w:r>
+        <w:rPr>
+          <w:rFonts w:eastAsiaTheme="minorHAnsi"/>
+          <w:bCs/>
+          <w:szCs w:val="16"/>
+        </w:rPr>
+        <w:t>→</w:t>
+      </w:r>
+      <w:r>
+        <w:rPr>
+          <w:rFonts w:eastAsiaTheme="minorHAnsi"/>
+          <w:bCs/>
+          <w:szCs w:val="16"/>
+        </w:rPr>
+        <w:t xml:space="preserve"> </w:t>
+      </w:r>
+      <w:r>
+        <w:rPr>
+          <w:rFonts w:eastAsiaTheme="minorHAnsi"/>
+          <w:bCs/>
+          <w:szCs w:val="16"/>
+        </w:rPr>
+        <w:t xml:space="preserve">when parent component removes child component </w:t>
+      </w:r>
+      <w:r>
+        <w:rPr>
+          <w:rFonts w:eastAsiaTheme="minorHAnsi"/>
+          <w:bCs/>
+          <w:szCs w:val="16"/>
+        </w:rPr>
+        <w:t>→</w:t>
+      </w:r>
+      <w:r>
+        <w:rPr>
+          <w:rFonts w:eastAsiaTheme="minorHAnsi"/>
+          <w:bCs/>
+          <w:szCs w:val="16"/>
+        </w:rPr>
+        <w:t xml:space="preserve"> componentWillUnmount </w:t>
+      </w:r>
+      <w:r>
+        <w:rPr>
+          <w:rFonts w:eastAsiaTheme="minorHAnsi"/>
+          <w:bCs/>
+          <w:szCs w:val="16"/>
+        </w:rPr>
+        <w:t>→</w:t>
+      </w:r>
+      <w:r>
+        <w:rPr>
+          <w:rFonts w:eastAsiaTheme="minorHAnsi"/>
+          <w:bCs/>
+          <w:szCs w:val="16"/>
+        </w:rPr>
+        <w:t xml:space="preserve"> extinction</w:t>
+      </w:r>
+    </w:p>
+    <w:p>
+      <w:pPr>
+        <w:widowControl/>
+        <w:tabs>
+          <w:tab w:val="left" w:pos="1250"/>
+        </w:tabs>
+        <w:wordWrap/>
+        <w:autoSpaceDE/>
+        <w:autoSpaceDN/>
+        <w:rPr>
+          <w:rFonts w:eastAsiaTheme="minorHAnsi"/>
+          <w:bCs/>
+          <w:szCs w:val="16"/>
+        </w:rPr>
+      </w:pPr>
+    </w:p>
+    <w:p>
+      <w:pPr>
+        <w:widowControl/>
+        <w:tabs>
+          <w:tab w:val="left" w:pos="1250"/>
+        </w:tabs>
+        <w:wordWrap/>
+        <w:autoSpaceDE/>
+        <w:autoSpaceDN/>
+        <w:rPr>
+          <w:rFonts w:eastAsiaTheme="minorHAnsi"/>
+          <w:b/>
+          <w:bCs/>
+          <w:szCs w:val="16"/>
+        </w:rPr>
+      </w:pPr>
+      <w:r>
+        <w:rPr>
+          <w:rFonts w:eastAsiaTheme="minorHAnsi"/>
+          <w:b/>
+          <w:bCs/>
+          <w:szCs w:val="16"/>
+        </w:rPr>
+        <w:t># RockScissorsPapre_class.jsx</w:t>
+      </w:r>
+    </w:p>
+    <w:p>
+      <w:pPr>
+        <w:widowControl/>
+        <w:tabs>
+          <w:tab w:val="left" w:pos="1250"/>
+        </w:tabs>
+        <w:wordWrap/>
+        <w:autoSpaceDE/>
+        <w:autoSpaceDN/>
+        <w:rPr>
+          <w:b/>
+          <w:bCs/>
+          <w:szCs w:val="16"/>
+        </w:rPr>
+      </w:pPr>
+      <w:r>
+        <w:rPr>
+          <w:b/>
+          <w:bCs/>
+          <w:szCs w:val="16"/>
+        </w:rPr>
+        <w:drawing>
+          <wp:inline distT="0" distB="0" distL="0" distR="0" wp14:anchorId="76D6986A" wp14:editId="314F560B">
+            <wp:extent cx="3021027" cy="2740504"/>
+            <wp:effectExtent l="0" t="0" r="8255" b="3175"/>
+            <wp:docPr id="50" name="그림 50"/>
+            <wp:cNvGraphicFramePr>
+              <a:graphicFrameLocks xmlns:a="http://schemas.openxmlformats.org/drawingml/2006/main" noChangeAspect="1"/>
+            </wp:cNvGraphicFramePr>
+            <a:graphic xmlns:a="http://schemas.openxmlformats.org/drawingml/2006/main">
+              <a:graphicData uri="http://schemas.openxmlformats.org/drawingml/2006/picture">
+                <pic:pic xmlns:pic="http://schemas.openxmlformats.org/drawingml/2006/picture">
+                  <pic:nvPicPr>
+                    <pic:cNvPr id="1" name=""/>
+                    <pic:cNvPicPr/>
+                  </pic:nvPicPr>
+                  <pic:blipFill>
+                    <a:blip r:embed="rId67"/>
+                    <a:stretch>
+                      <a:fillRect/>
+                    </a:stretch>
+                  </pic:blipFill>
+                  <pic:spPr>
+                    <a:xfrm>
+                      <a:off x="0" y="0"/>
+                      <a:ext cx="3040163" cy="2757863"/>
+                    </a:xfrm>
+                    <a:prstGeom prst="rect">
+                      <a:avLst/>
+                    </a:prstGeom>
+                  </pic:spPr>
+                </pic:pic>
+              </a:graphicData>
+            </a:graphic>
+          </wp:inline>
+        </w:drawing>
+      </w:r>
+    </w:p>
+    <w:p>
+      <w:pPr>
+        <w:widowControl/>
+        <w:tabs>
+          <w:tab w:val="left" w:pos="1250"/>
+        </w:tabs>
+        <w:wordWrap/>
+        <w:autoSpaceDE/>
+        <w:autoSpaceDN/>
+        <w:rPr>
+          <w:b/>
+          <w:bCs/>
+          <w:szCs w:val="16"/>
+        </w:rPr>
+      </w:pPr>
+      <w:r>
+        <w:rPr>
+          <w:b/>
+          <w:bCs/>
+          <w:szCs w:val="16"/>
+        </w:rPr>
+        <w:drawing>
+          <wp:inline distT="0" distB="0" distL="0" distR="0" wp14:anchorId="7EF48400" wp14:editId="41898A58">
+            <wp:extent cx="3071523" cy="4087302"/>
+            <wp:effectExtent l="0" t="0" r="0" b="8890"/>
+            <wp:docPr id="51" name="그림 51"/>
+            <wp:cNvGraphicFramePr>
+              <a:graphicFrameLocks xmlns:a="http://schemas.openxmlformats.org/drawingml/2006/main" noChangeAspect="1"/>
+            </wp:cNvGraphicFramePr>
+            <a:graphic xmlns:a="http://schemas.openxmlformats.org/drawingml/2006/main">
+              <a:graphicData uri="http://schemas.openxmlformats.org/drawingml/2006/picture">
+                <pic:pic xmlns:pic="http://schemas.openxmlformats.org/drawingml/2006/picture">
+                  <pic:nvPicPr>
+                    <pic:cNvPr id="1" name=""/>
+                    <pic:cNvPicPr/>
+                  </pic:nvPicPr>
+                  <pic:blipFill>
+                    <a:blip r:embed="rId68"/>
+                    <a:stretch>
+                      <a:fillRect/>
+                    </a:stretch>
+                  </pic:blipFill>
+                  <pic:spPr>
+                    <a:xfrm>
+                      <a:off x="0" y="0"/>
+                      <a:ext cx="3075260" cy="4092275"/>
+                    </a:xfrm>
+                    <a:prstGeom prst="rect">
+                      <a:avLst/>
+                    </a:prstGeom>
+                  </pic:spPr>
+                </pic:pic>
+              </a:graphicData>
+            </a:graphic>
+          </wp:inline>
+        </w:drawing>
+      </w:r>
+    </w:p>
+    <w:p>
+      <w:pPr>
+        <w:widowControl/>
+        <w:wordWrap/>
+        <w:autoSpaceDE/>
+        <w:autoSpaceDN/>
+        <w:rPr>
+          <w:b/>
+          <w:bCs/>
+          <w:szCs w:val="16"/>
+        </w:rPr>
+      </w:pPr>
+      <w:r>
+        <w:rPr>
+          <w:b/>
+          <w:bCs/>
+          <w:szCs w:val="16"/>
+        </w:rPr>
+        <w:br w:type="page"/>
+      </w:r>
+    </w:p>
+    <w:p>
+      <w:pPr>
+        <w:widowControl/>
+        <w:tabs>
+          <w:tab w:val="left" w:pos="1250"/>
+        </w:tabs>
+        <w:wordWrap/>
+        <w:autoSpaceDE/>
+        <w:autoSpaceDN/>
+        <w:rPr>
+          <w:b/>
+          <w:bCs/>
+          <w:szCs w:val="16"/>
+        </w:rPr>
+      </w:pPr>
+      <w:r>
+        <w:rPr>
+          <w:b/>
+          <w:bCs/>
+          <w:szCs w:val="16"/>
+        </w:rPr>
+        <w:lastRenderedPageBreak/>
+        <w:drawing>
+          <wp:inline distT="0" distB="0" distL="0" distR="0" wp14:anchorId="6164EA0A" wp14:editId="0A47AF9D">
+            <wp:extent cx="4804913" cy="4950905"/>
+            <wp:effectExtent l="0" t="0" r="0" b="2540"/>
+            <wp:docPr id="57" name="그림 57"/>
+            <wp:cNvGraphicFramePr>
+              <a:graphicFrameLocks xmlns:a="http://schemas.openxmlformats.org/drawingml/2006/main" noChangeAspect="1"/>
+            </wp:cNvGraphicFramePr>
+            <a:graphic xmlns:a="http://schemas.openxmlformats.org/drawingml/2006/main">
+              <a:graphicData uri="http://schemas.openxmlformats.org/drawingml/2006/picture">
+                <pic:pic xmlns:pic="http://schemas.openxmlformats.org/drawingml/2006/picture">
+                  <pic:nvPicPr>
+                    <pic:cNvPr id="1" name=""/>
+                    <pic:cNvPicPr/>
+                  </pic:nvPicPr>
+                  <pic:blipFill>
+                    <a:blip r:embed="rId69"/>
+                    <a:stretch>
+                      <a:fillRect/>
+                    </a:stretch>
+                  </pic:blipFill>
+                  <pic:spPr>
+                    <a:xfrm>
+                      <a:off x="0" y="0"/>
+                      <a:ext cx="4830566" cy="4977337"/>
+                    </a:xfrm>
+                    <a:prstGeom prst="rect">
+                      <a:avLst/>
+                    </a:prstGeom>
+                  </pic:spPr>
+                </pic:pic>
+              </a:graphicData>
+            </a:graphic>
+          </wp:inline>
+        </w:drawing>
+      </w:r>
+      <w:r>
+        <w:rPr>
+          <w:b/>
+          <w:bCs/>
+          <w:szCs w:val="16"/>
+        </w:rPr>
+        <w:drawing>
+          <wp:inline distT="0" distB="0" distL="0" distR="0" wp14:anchorId="0A7F14C3" wp14:editId="7D04B62B">
+            <wp:extent cx="5256926" cy="4735051"/>
+            <wp:effectExtent l="0" t="0" r="1270" b="8890"/>
+            <wp:docPr id="58" name="그림 58"/>
+            <wp:cNvGraphicFramePr>
+              <a:graphicFrameLocks xmlns:a="http://schemas.openxmlformats.org/drawingml/2006/main" noChangeAspect="1"/>
+            </wp:cNvGraphicFramePr>
+            <a:graphic xmlns:a="http://schemas.openxmlformats.org/drawingml/2006/main">
+              <a:graphicData uri="http://schemas.openxmlformats.org/drawingml/2006/picture">
+                <pic:pic xmlns:pic="http://schemas.openxmlformats.org/drawingml/2006/picture">
+                  <pic:nvPicPr>
+                    <pic:cNvPr id="1" name=""/>
+                    <pic:cNvPicPr/>
+                  </pic:nvPicPr>
+                  <pic:blipFill>
+                    <a:blip r:embed="rId70"/>
+                    <a:stretch>
+                      <a:fillRect/>
+                    </a:stretch>
+                  </pic:blipFill>
+                  <pic:spPr>
+                    <a:xfrm>
+                      <a:off x="0" y="0"/>
+                      <a:ext cx="5262825" cy="4740365"/>
+                    </a:xfrm>
+                    <a:prstGeom prst="rect">
+                      <a:avLst/>
+                    </a:prstGeom>
+                  </pic:spPr>
+                </pic:pic>
+              </a:graphicData>
+            </a:graphic>
+          </wp:inline>
+        </w:drawing>
+      </w:r>
+    </w:p>
+    <w:p>
+      <w:pPr>
+        <w:widowControl/>
+        <w:tabs>
+          <w:tab w:val="left" w:pos="1250"/>
+        </w:tabs>
+        <w:wordWrap/>
+        <w:autoSpaceDE/>
+        <w:autoSpaceDN/>
+        <w:rPr>
+          <w:b/>
+          <w:bCs/>
+          <w:szCs w:val="16"/>
+        </w:rPr>
+      </w:pPr>
+      <w:r>
+        <w:rPr>
+          <w:rFonts w:hint="eastAsia"/>
+          <w:b/>
+          <w:bCs/>
+          <w:szCs w:val="16"/>
+        </w:rPr>
+        <w:lastRenderedPageBreak/>
+        <w:t># RockScissorsPaper_hooks.jsx</w:t>
+      </w:r>
+    </w:p>
+    <w:p>
+      <w:pPr>
+        <w:widowControl/>
+        <w:tabs>
+          <w:tab w:val="left" w:pos="1250"/>
+        </w:tabs>
+        <w:wordWrap/>
+        <w:autoSpaceDE/>
+        <w:autoSpaceDN/>
+        <w:rPr>
+          <w:bCs/>
+          <w:szCs w:val="16"/>
+        </w:rPr>
+      </w:pPr>
+      <w:r>
+        <w:rPr>
+          <w:bCs/>
+          <w:szCs w:val="16"/>
+        </w:rPr>
+        <w:t>- Hooks</w:t>
+      </w:r>
+      <w:r>
+        <w:rPr>
+          <w:rFonts w:hint="eastAsia"/>
+          <w:bCs/>
+          <w:szCs w:val="16"/>
+        </w:rPr>
+        <w:t xml:space="preserve">에서는 </w:t>
+      </w:r>
+      <w:r>
+        <w:rPr>
+          <w:bCs/>
+          <w:szCs w:val="16"/>
+        </w:rPr>
+        <w:t>component life cycle</w:t>
+      </w:r>
+      <w:r>
+        <w:rPr>
+          <w:rFonts w:hint="eastAsia"/>
+          <w:bCs/>
+          <w:szCs w:val="16"/>
+        </w:rPr>
+        <w:t xml:space="preserve"> 관련 </w:t>
+      </w:r>
+      <w:r>
+        <w:rPr>
+          <w:bCs/>
+          <w:szCs w:val="16"/>
+        </w:rPr>
+        <w:t>method</w:t>
+      </w:r>
+      <w:r>
+        <w:rPr>
+          <w:rFonts w:hint="eastAsia"/>
+          <w:bCs/>
+          <w:szCs w:val="16"/>
+        </w:rPr>
+        <w:t>를</w:t>
+      </w:r>
+      <w:r>
+        <w:rPr>
+          <w:rFonts w:hint="eastAsia"/>
+          <w:bCs/>
+          <w:szCs w:val="16"/>
+        </w:rPr>
+        <w:t xml:space="preserve"> 제공하지 않기 때문에 </w:t>
+      </w:r>
+      <w:r>
+        <w:rPr>
+          <w:bCs/>
+          <w:szCs w:val="16"/>
+        </w:rPr>
+        <w:t>useEffect()</w:t>
+      </w:r>
+      <w:r>
+        <w:rPr>
+          <w:rFonts w:hint="eastAsia"/>
+          <w:bCs/>
+          <w:szCs w:val="16"/>
+        </w:rPr>
+        <w:t xml:space="preserve">를 활용하여 </w:t>
+      </w:r>
+      <w:r>
+        <w:rPr>
+          <w:rFonts w:hint="eastAsia"/>
+          <w:bCs/>
+          <w:szCs w:val="16"/>
+        </w:rPr>
+        <w:t xml:space="preserve">해당 </w:t>
+      </w:r>
+      <w:r>
+        <w:rPr>
+          <w:rFonts w:hint="eastAsia"/>
+          <w:bCs/>
+          <w:szCs w:val="16"/>
+        </w:rPr>
+        <w:t>기능을 구현하는 것이 관건이다.</w:t>
+      </w:r>
+    </w:p>
+    <w:p>
+      <w:pPr>
+        <w:widowControl/>
+        <w:tabs>
+          <w:tab w:val="left" w:pos="1250"/>
+        </w:tabs>
+        <w:wordWrap/>
+        <w:autoSpaceDE/>
+        <w:autoSpaceDN/>
+        <w:rPr>
+          <w:bCs/>
+          <w:szCs w:val="16"/>
+        </w:rPr>
+      </w:pPr>
+      <w:r>
+        <w:rPr>
+          <w:bCs/>
+          <w:szCs w:val="16"/>
+        </w:rPr>
+        <w:drawing>
+          <wp:inline distT="0" distB="0" distL="0" distR="0" wp14:anchorId="1E88B89E" wp14:editId="408F92C7">
+            <wp:extent cx="3005789" cy="2394549"/>
+            <wp:effectExtent l="0" t="0" r="4445" b="6350"/>
+            <wp:docPr id="67" name="그림 67"/>
+            <wp:cNvGraphicFramePr>
+              <a:graphicFrameLocks xmlns:a="http://schemas.openxmlformats.org/drawingml/2006/main" noChangeAspect="1"/>
+            </wp:cNvGraphicFramePr>
+            <a:graphic xmlns:a="http://schemas.openxmlformats.org/drawingml/2006/main">
+              <a:graphicData uri="http://schemas.openxmlformats.org/drawingml/2006/picture">
+                <pic:pic xmlns:pic="http://schemas.openxmlformats.org/drawingml/2006/picture">
+                  <pic:nvPicPr>
+                    <pic:cNvPr id="1" name=""/>
+                    <pic:cNvPicPr/>
+                  </pic:nvPicPr>
+                  <pic:blipFill>
+                    <a:blip r:embed="rId71"/>
+                    <a:stretch>
+                      <a:fillRect/>
+                    </a:stretch>
+                  </pic:blipFill>
+                  <pic:spPr>
+                    <a:xfrm>
+                      <a:off x="0" y="0"/>
+                      <a:ext cx="3020739" cy="2406459"/>
+                    </a:xfrm>
+                    <a:prstGeom prst="rect">
+                      <a:avLst/>
+                    </a:prstGeom>
+                  </pic:spPr>
+                </pic:pic>
+              </a:graphicData>
+            </a:graphic>
+          </wp:inline>
+        </w:drawing>
+      </w:r>
+    </w:p>
+    <w:p>
+      <w:pPr>
+        <w:widowControl/>
+        <w:tabs>
+          <w:tab w:val="left" w:pos="1250"/>
+        </w:tabs>
+        <w:wordWrap/>
+        <w:autoSpaceDE/>
+        <w:autoSpaceDN/>
+        <w:rPr>
+          <w:bCs/>
+          <w:szCs w:val="16"/>
+        </w:rPr>
+      </w:pPr>
+      <w:r>
+        <w:rPr>
+          <w:bCs/>
+          <w:szCs w:val="16"/>
+        </w:rPr>
+        <w:drawing>
+          <wp:inline distT="0" distB="0" distL="0" distR="0" wp14:anchorId="61808010" wp14:editId="3B6155B0">
+            <wp:extent cx="4341418" cy="4692866"/>
+            <wp:effectExtent l="0" t="0" r="2540" b="0"/>
+            <wp:docPr id="68" name="그림 68"/>
+            <wp:cNvGraphicFramePr>
+              <a:graphicFrameLocks xmlns:a="http://schemas.openxmlformats.org/drawingml/2006/main" noChangeAspect="1"/>
+            </wp:cNvGraphicFramePr>
+            <a:graphic xmlns:a="http://schemas.openxmlformats.org/drawingml/2006/main">
+              <a:graphicData uri="http://schemas.openxmlformats.org/drawingml/2006/picture">
+                <pic:pic xmlns:pic="http://schemas.openxmlformats.org/drawingml/2006/picture">
+                  <pic:nvPicPr>
+                    <pic:cNvPr id="1" name=""/>
+                    <pic:cNvPicPr/>
+                  </pic:nvPicPr>
+                  <pic:blipFill>
+                    <a:blip r:embed="rId72"/>
+                    <a:stretch>
+                      <a:fillRect/>
+                    </a:stretch>
+                  </pic:blipFill>
+                  <pic:spPr>
+                    <a:xfrm>
+                      <a:off x="0" y="0"/>
+                      <a:ext cx="4346006" cy="4697825"/>
+                    </a:xfrm>
+                    <a:prstGeom prst="rect">
+                      <a:avLst/>
+                    </a:prstGeom>
+                  </pic:spPr>
+                </pic:pic>
+              </a:graphicData>
+            </a:graphic>
+          </wp:inline>
+        </w:drawing>
+      </w:r>
+    </w:p>
+    <w:p>
+      <w:pPr>
+        <w:widowControl/>
+        <w:wordWrap/>
+        <w:autoSpaceDE/>
+        <w:autoSpaceDN/>
+        <w:rPr>
+          <w:bCs/>
+          <w:szCs w:val="16"/>
+        </w:rPr>
+      </w:pPr>
+      <w:r>
+        <w:rPr>
+          <w:bCs/>
+          <w:szCs w:val="16"/>
+        </w:rPr>
+        <w:br w:type="page"/>
+      </w:r>
+    </w:p>
+    <w:p>
+      <w:pPr>
+        <w:widowControl/>
+        <w:tabs>
+          <w:tab w:val="left" w:pos="1250"/>
+        </w:tabs>
+        <w:wordWrap/>
+        <w:autoSpaceDE/>
+        <w:autoSpaceDN/>
+        <w:rPr>
+          <w:bCs/>
+          <w:szCs w:val="16"/>
+        </w:rPr>
+      </w:pPr>
+      <w:r>
+        <w:rPr>
+          <w:bCs/>
+          <w:szCs w:val="16"/>
+        </w:rPr>
+        <w:lastRenderedPageBreak/>
+        <w:drawing>
+          <wp:inline distT="0" distB="0" distL="0" distR="0" wp14:anchorId="5FA8CB18" wp14:editId="0F0FA76A">
+            <wp:extent cx="4174567" cy="6033554"/>
+            <wp:effectExtent l="0" t="0" r="0" b="5715"/>
+            <wp:docPr id="71" name="그림 71"/>
+            <wp:cNvGraphicFramePr>
+              <a:graphicFrameLocks xmlns:a="http://schemas.openxmlformats.org/drawingml/2006/main" noChangeAspect="1"/>
+            </wp:cNvGraphicFramePr>
+            <a:graphic xmlns:a="http://schemas.openxmlformats.org/drawingml/2006/main">
+              <a:graphicData uri="http://schemas.openxmlformats.org/drawingml/2006/picture">
+                <pic:pic xmlns:pic="http://schemas.openxmlformats.org/drawingml/2006/picture">
+                  <pic:nvPicPr>
+                    <pic:cNvPr id="1" name=""/>
+                    <pic:cNvPicPr/>
+                  </pic:nvPicPr>
+                  <pic:blipFill>
+                    <a:blip r:embed="rId73"/>
+                    <a:stretch>
+                      <a:fillRect/>
+                    </a:stretch>
+                  </pic:blipFill>
+                  <pic:spPr>
+                    <a:xfrm>
+                      <a:off x="0" y="0"/>
+                      <a:ext cx="4184889" cy="6048473"/>
+                    </a:xfrm>
+                    <a:prstGeom prst="rect">
+                      <a:avLst/>
+                    </a:prstGeom>
+                  </pic:spPr>
+                </pic:pic>
+              </a:graphicData>
+            </a:graphic>
+          </wp:inline>
+        </w:drawing>
+      </w:r>
+    </w:p>
+    <w:p>
+      <w:pPr>
+        <w:widowControl/>
+        <w:wordWrap/>
+        <w:autoSpaceDE/>
+        <w:autoSpaceDN/>
+        <w:rPr>
+          <w:bCs/>
+          <w:szCs w:val="16"/>
+        </w:rPr>
+      </w:pPr>
+      <w:r>
+        <w:rPr>
+          <w:bCs/>
+          <w:szCs w:val="16"/>
+        </w:rPr>
+        <w:br w:type="page"/>
+      </w:r>
+    </w:p>
+    <w:p>
+      <w:pPr>
+        <w:widowControl/>
+        <w:tabs>
+          <w:tab w:val="left" w:pos="1250"/>
+        </w:tabs>
+        <w:wordWrap/>
+        <w:autoSpaceDE/>
+        <w:autoSpaceDN/>
+        <w:rPr>
+          <w:rFonts w:hint="eastAsia"/>
+          <w:b/>
+          <w:bCs/>
+          <w:sz w:val="28"/>
+          <w:szCs w:val="16"/>
+        </w:rPr>
+      </w:pPr>
+      <w:r>
+        <w:rPr>
+          <w:rFonts w:hint="eastAsia"/>
+          <w:b/>
+          <w:bCs/>
+          <w:sz w:val="28"/>
+          <w:szCs w:val="16"/>
+        </w:rPr>
+        <w:lastRenderedPageBreak/>
+        <w:t>17.</w:t>
+      </w:r>
+      <w:r>
+        <w:rPr>
+          <w:b/>
+          <w:bCs/>
+          <w:sz w:val="28"/>
+          <w:szCs w:val="16"/>
+        </w:rPr>
+        <w:t xml:space="preserve"> Lotto</w:t>
+      </w:r>
+      <w:bookmarkStart w:id="0" w:name="_GoBack"/>
+      <w:bookmarkEnd w:id="0"/>
+    </w:p>
     <w:sectPr>
       <w:pgSz w:w="11906" w:h="16838"/>
       <w:pgMar w:top="720" w:right="720" w:bottom="720" w:left="720" w:header="851" w:footer="992" w:gutter="0"/>
@@ -8040,7 +8998,7 @@
 </file>
 
 <file path=word/numbering.xml><?xml version="1.0" encoding="utf-8"?>
-<w:numbering xmlns:wpc="http://schemas.microsoft.com/office/word/2010/wordprocessingCanvas" xmlns:cx="http://schemas.microsoft.com/office/drawing/2014/chartex" xmlns:cx1="http://schemas.microsoft.com/office/drawing/2015/9/8/chartex" xmlns:cx2="http://schemas.microsoft.com/office/drawing/2015/10/21/chartex" xmlns:cx3="http://schemas.microsoft.com/office/drawing/2016/5/9/chartex" xmlns:cx4="http://schemas.microsoft.com/office/drawing/2016/5/10/chartex" xmlns:cx5="http://schemas.microsoft.com/office/drawing/2016/5/11/chartex" xmlns:cx6="http://schemas.microsoft.com/office/drawing/2016/5/12/chartex" xmlns:cx7="http://schemas.microsoft.com/office/drawing/2016/5/13/chartex" xmlns:cx8="http://schemas.microsoft.com/office/drawing/2016/5/14/chartex" xmlns:mc="http://schemas.openxmlformats.org/markup-compatibility/2006" xmlns:aink="http://schemas.microsoft.com/office/drawing/2016/ink" xmlns:am3d="http://schemas.microsoft.com/office/drawing/2017/model3d" xmlns:o="urn:schemas-microsoft-com:office:office" xmlns:oel="http://schemas.microsoft.com/office/2019/extlst" xmlns:r="http://schemas.openxmlformats.org/officeDocument/2006/relationships" xmlns:m="http://schemas.openxmlformats.org/officeDocument/2006/math" xmlns:v="urn:schemas-microsoft-com:vml" xmlns:wp14="http://schemas.microsoft.com/office/word/2010/wordprocessingDrawing" xmlns:wp="http://schemas.openxmlformats.org/drawingml/2006/wordprocessingDrawing" xmlns:w10="urn:schemas-microsoft-com:office:word" xmlns:w="http://schemas.openxmlformats.org/wordprocessingml/2006/main" xmlns:w14="http://schemas.microsoft.com/office/word/2010/wordml" xmlns:w15="http://schemas.microsoft.com/office/word/2012/wordml" xmlns:w16cex="http://schemas.microsoft.com/office/word/2018/wordml/cex" xmlns:w16cid="http://schemas.microsoft.com/office/word/2016/wordml/cid" xmlns:w16="http://schemas.microsoft.com/office/word/2018/wordml" xmlns:w16sdtdh="http://schemas.microsoft.com/office/word/2020/wordml/sdtdatahash" xmlns:w16se="http://schemas.microsoft.com/office/word/2015/wordml/symex" xmlns:wpg="http://schemas.microsoft.com/office/word/2010/wordprocessingGroup" xmlns:wpi="http://schemas.microsoft.com/office/word/2010/wordprocessingInk" xmlns:wne="http://schemas.microsoft.com/office/word/2006/wordml" xmlns:wps="http://schemas.microsoft.com/office/word/2010/wordprocessingShape" mc:Ignorable="w14 w15 w16se w16cid w16 w16cex w16sdtdh wp14">
+<w:numbering xmlns:wpc="http://schemas.microsoft.com/office/word/2010/wordprocessingCanvas" xmlns:cx="http://schemas.microsoft.com/office/drawing/2014/chartex" xmlns:mc="http://schemas.openxmlformats.org/markup-compatibility/2006" xmlns:o="urn:schemas-microsoft-com:office:office" xmlns:r="http://schemas.openxmlformats.org/officeDocument/2006/relationships" xmlns:m="http://schemas.openxmlformats.org/officeDocument/2006/math" xmlns:v="urn:schemas-microsoft-com:vml" xmlns:wp14="http://schemas.microsoft.com/office/word/2010/wordprocessingDrawing" xmlns:wp="http://schemas.openxmlformats.org/drawingml/2006/wordprocessingDrawing" xmlns:w10="urn:schemas-microsoft-com:office:word" xmlns:w="http://schemas.openxmlformats.org/wordprocessingml/2006/main" xmlns:w14="http://schemas.microsoft.com/office/word/2010/wordml" xmlns:w15="http://schemas.microsoft.com/office/word/2012/wordml" xmlns:w16se="http://schemas.microsoft.com/office/word/2015/wordml/symex" xmlns:wpg="http://schemas.microsoft.com/office/word/2010/wordprocessingGroup" xmlns:wpi="http://schemas.microsoft.com/office/word/2010/wordprocessingInk" xmlns:wne="http://schemas.microsoft.com/office/word/2006/wordml" xmlns:wps="http://schemas.microsoft.com/office/word/2010/wordprocessingShape" mc:Ignorable="w14 w15 w16se wp14">
   <w:abstractNum w:abstractNumId="0" w15:restartNumberingAfterBreak="0">
     <w:nsid w:val="46A2690F"/>
     <w:multiLevelType w:val="hybridMultilevel"/>
@@ -8127,14 +9085,14 @@
       </w:pPr>
     </w:lvl>
   </w:abstractNum>
-  <w:num w:numId="1" w16cid:durableId="1724212655">
+  <w:num w:numId="1">
     <w:abstractNumId w:val="0"/>
   </w:num>
 </w:numbering>
 </file>
 
 <file path=word/styles.xml><?xml version="1.0" encoding="utf-8"?>
-<w:styles xmlns:mc="http://schemas.openxmlformats.org/markup-compatibility/2006" xmlns:r="http://schemas.openxmlformats.org/officeDocument/2006/relationships" xmlns:w="http://schemas.openxmlformats.org/wordprocessingml/2006/main" xmlns:w14="http://schemas.microsoft.com/office/word/2010/wordml" xmlns:w15="http://schemas.microsoft.com/office/word/2012/wordml" xmlns:w16cex="http://schemas.microsoft.com/office/word/2018/wordml/cex" xmlns:w16cid="http://schemas.microsoft.com/office/word/2016/wordml/cid" xmlns:w16="http://schemas.microsoft.com/office/word/2018/wordml" xmlns:w16sdtdh="http://schemas.microsoft.com/office/word/2020/wordml/sdtdatahash" xmlns:w16se="http://schemas.microsoft.com/office/word/2015/wordml/symex" mc:Ignorable="w14 w15 w16se w16cid w16 w16cex w16sdtdh">
+<w:styles xmlns:mc="http://schemas.openxmlformats.org/markup-compatibility/2006" xmlns:r="http://schemas.openxmlformats.org/officeDocument/2006/relationships" xmlns:w="http://schemas.openxmlformats.org/wordprocessingml/2006/main" xmlns:w14="http://schemas.microsoft.com/office/word/2010/wordml" xmlns:w15="http://schemas.microsoft.com/office/word/2012/wordml" xmlns:w16se="http://schemas.microsoft.com/office/word/2015/wordml/symex" mc:Ignorable="w14 w15 w16se">
   <w:docDefaults>
     <w:rPrDefault>
       <w:rPr>
@@ -8151,7 +9109,7 @@
       </w:pPr>
     </w:pPrDefault>
   </w:docDefaults>
-  <w:latentStyles w:defLockedState="0" w:defUIPriority="99" w:defSemiHidden="0" w:defUnhideWhenUsed="0" w:defQFormat="0" w:count="376">
+  <w:latentStyles w:defLockedState="0" w:defUIPriority="99" w:defSemiHidden="0" w:defUnhideWhenUsed="0" w:defQFormat="0" w:count="371">
     <w:lsdException w:name="Normal" w:uiPriority="0" w:qFormat="1"/>
     <w:lsdException w:name="heading 1" w:uiPriority="9" w:qFormat="1"/>
     <w:lsdException w:name="heading 2" w:semiHidden="1" w:uiPriority="9" w:unhideWhenUsed="1" w:qFormat="1"/>
@@ -8257,6 +9215,7 @@
     <w:lsdException w:name="HTML Sample" w:semiHidden="1" w:unhideWhenUsed="1"/>
     <w:lsdException w:name="HTML Typewriter" w:semiHidden="1" w:unhideWhenUsed="1"/>
     <w:lsdException w:name="HTML Variable" w:semiHidden="1" w:unhideWhenUsed="1"/>
+    <w:lsdException w:name="Normal Table" w:semiHidden="1" w:unhideWhenUsed="1"/>
     <w:lsdException w:name="annotation subject" w:semiHidden="1" w:unhideWhenUsed="1"/>
     <w:lsdException w:name="No List" w:semiHidden="1" w:unhideWhenUsed="1"/>
     <w:lsdException w:name="Outline List 1" w:semiHidden="1" w:unhideWhenUsed="1"/>
@@ -8299,8 +9258,11 @@
     <w:lsdException w:name="Table Contemporary" w:semiHidden="1" w:unhideWhenUsed="1"/>
     <w:lsdException w:name="Table Elegant" w:semiHidden="1" w:unhideWhenUsed="1"/>
     <w:lsdException w:name="Table Professional" w:semiHidden="1" w:unhideWhenUsed="1"/>
+    <w:lsdException w:name="Table Subtle 1" w:semiHidden="1" w:unhideWhenUsed="1"/>
     <w:lsdException w:name="Table Subtle 2" w:semiHidden="1" w:unhideWhenUsed="1"/>
     <w:lsdException w:name="Table Web 1" w:semiHidden="1" w:unhideWhenUsed="1"/>
+    <w:lsdException w:name="Table Web 2" w:semiHidden="1" w:unhideWhenUsed="1"/>
+    <w:lsdException w:name="Table Web 3" w:semiHidden="1" w:unhideWhenUsed="1"/>
     <w:lsdException w:name="Balloon Text" w:semiHidden="1" w:unhideWhenUsed="1"/>
     <w:lsdException w:name="Table Grid" w:uiPriority="39"/>
     <w:lsdException w:name="Table Theme" w:semiHidden="1" w:unhideWhenUsed="1"/>
@@ -8519,11 +9481,6 @@
     <w:lsdException w:name="List Table 5 Dark Accent 6" w:uiPriority="50"/>
     <w:lsdException w:name="List Table 6 Colorful Accent 6" w:uiPriority="51"/>
     <w:lsdException w:name="List Table 7 Colorful Accent 6" w:uiPriority="52"/>
-    <w:lsdException w:name="Mention" w:semiHidden="1" w:unhideWhenUsed="1"/>
-    <w:lsdException w:name="Smart Hyperlink" w:semiHidden="1" w:unhideWhenUsed="1"/>
-    <w:lsdException w:name="Hashtag" w:semiHidden="1" w:unhideWhenUsed="1"/>
-    <w:lsdException w:name="Unresolved Mention" w:semiHidden="1" w:unhideWhenUsed="1"/>
-    <w:lsdException w:name="Smart Link" w:semiHidden="1" w:unhideWhenUsed="1"/>
   </w:latentStyles>
   <w:style w:type="paragraph" w:default="1" w:styleId="a">
     <w:name w:val="Normal"/>

</xml_diff>